<commit_message>
Learn Array & Primitive Type Data
</commit_message>
<xml_diff>
--- a/Java.docx
+++ b/Java.docx
@@ -875,6 +875,9 @@
         <w:ind w:left="720"/>
       </w:pPr>
       <w:r>
+        <w:rPr>
+          <w:noProof/>
+        </w:rPr>
         <w:drawing>
           <wp:inline distT="0" distB="0" distL="0" distR="0" wp14:anchorId="05A0685E" wp14:editId="584CE394">
             <wp:extent cx="3886200" cy="1236443"/>
@@ -891,7 +894,7 @@
                     <pic:cNvPicPr/>
                   </pic:nvPicPr>
                   <pic:blipFill>
-                    <a:blip r:embed="rId5"/>
+                    <a:blip r:embed="rId6"/>
                     <a:stretch>
                       <a:fillRect/>
                     </a:stretch>
@@ -930,7 +933,7 @@
       <w:pPr>
         <w:ind w:left="720"/>
       </w:pPr>
-      <w:hyperlink r:id="rId6" w:history="1">
+      <w:hyperlink r:id="rId7" w:history="1">
         <w:r>
           <w:rPr>
             <w:rStyle w:val="Hyperlink"/>
@@ -1047,7 +1050,7 @@
       <w:r>
         <w:t xml:space="preserve"> </w:t>
       </w:r>
-      <w:hyperlink r:id="rId7" w:history="1">
+      <w:hyperlink r:id="rId8" w:history="1">
         <w:r>
           <w:rPr>
             <w:rStyle w:val="Hyperlink"/>
@@ -1397,13 +1400,8 @@
         <w:ind w:left="720"/>
       </w:pPr>
       <w:r>
-        <w:t xml:space="preserve">Test </w:t>
-      </w:r>
-      <w:proofErr w:type="gramStart"/>
-      <w:r>
-        <w:t>version</w:t>
-      </w:r>
-      <w:proofErr w:type="gramEnd"/>
+        <w:t>Test version</w:t>
+      </w:r>
     </w:p>
     <w:p>
       <w:pPr>
@@ -1785,6 +1783,9 @@
         <w:ind w:left="720"/>
       </w:pPr>
       <w:r>
+        <w:rPr>
+          <w:noProof/>
+        </w:rPr>
         <w:drawing>
           <wp:inline distT="0" distB="0" distL="0" distR="0" wp14:anchorId="4D85892D" wp14:editId="51345774">
             <wp:extent cx="3471863" cy="1557283"/>
@@ -1801,7 +1802,7 @@
                     <pic:cNvPicPr/>
                   </pic:nvPicPr>
                   <pic:blipFill>
-                    <a:blip r:embed="rId8"/>
+                    <a:blip r:embed="rId9"/>
                     <a:stretch>
                       <a:fillRect/>
                     </a:stretch>
@@ -2755,6 +2756,9 @@
         <w:ind w:left="720"/>
       </w:pPr>
       <w:r>
+        <w:rPr>
+          <w:noProof/>
+        </w:rPr>
         <w:drawing>
           <wp:inline distT="0" distB="0" distL="0" distR="0" wp14:anchorId="5128045A" wp14:editId="49172E0F">
             <wp:extent cx="4536281" cy="1409349"/>
@@ -2771,7 +2775,7 @@
                     <pic:cNvPicPr/>
                   </pic:nvPicPr>
                   <pic:blipFill>
-                    <a:blip r:embed="rId9"/>
+                    <a:blip r:embed="rId10"/>
                     <a:stretch>
                       <a:fillRect/>
                     </a:stretch>
@@ -2801,6 +2805,9 @@
         </w:rPr>
       </w:pPr>
       <w:r>
+        <w:rPr>
+          <w:noProof/>
+        </w:rPr>
         <w:drawing>
           <wp:anchor distT="0" distB="0" distL="114300" distR="114300" simplePos="0" relativeHeight="251658240" behindDoc="0" locked="0" layoutInCell="1" allowOverlap="1" wp14:anchorId="0EFD0B99" wp14:editId="53F3C0DD">
             <wp:simplePos x="0" y="0"/>
@@ -2833,7 +2840,7 @@
                     <pic:cNvPicPr/>
                   </pic:nvPicPr>
                   <pic:blipFill>
-                    <a:blip r:embed="rId10">
+                    <a:blip r:embed="rId11">
                       <a:extLst>
                         <a:ext uri="{28A0092B-C50C-407E-A947-70E740481C1C}">
                           <a14:useLocalDpi xmlns:a14="http://schemas.microsoft.com/office/drawing/2010/main" val="0"/>
@@ -2996,6 +3003,7 @@
         <w:rPr>
           <w:b/>
           <w:bCs/>
+          <w:noProof/>
         </w:rPr>
         <w:drawing>
           <wp:inline distT="0" distB="0" distL="0" distR="0" wp14:anchorId="3E7068F3" wp14:editId="7CF55BDF">
@@ -3013,7 +3021,7 @@
                     <pic:cNvPicPr/>
                   </pic:nvPicPr>
                   <pic:blipFill>
-                    <a:blip r:embed="rId11"/>
+                    <a:blip r:embed="rId12"/>
                     <a:stretch>
                       <a:fillRect/>
                     </a:stretch>
@@ -3042,6 +3050,7 @@
         <w:rPr>
           <w:b/>
           <w:bCs/>
+          <w:noProof/>
         </w:rPr>
         <w:drawing>
           <wp:anchor distT="0" distB="0" distL="114300" distR="114300" simplePos="0" relativeHeight="251659264" behindDoc="0" locked="0" layoutInCell="1" allowOverlap="1" wp14:anchorId="7902840A" wp14:editId="0F44C035">
@@ -3075,7 +3084,7 @@
                     <pic:cNvPicPr/>
                   </pic:nvPicPr>
                   <pic:blipFill>
-                    <a:blip r:embed="rId12">
+                    <a:blip r:embed="rId13">
                       <a:extLst>
                         <a:ext uri="{28A0092B-C50C-407E-A947-70E740481C1C}">
                           <a14:useLocalDpi xmlns:a14="http://schemas.microsoft.com/office/drawing/2010/main" val="0"/>
@@ -3245,6 +3254,9 @@
         <w:ind w:left="720"/>
       </w:pPr>
       <w:r>
+        <w:rPr>
+          <w:noProof/>
+        </w:rPr>
         <w:drawing>
           <wp:anchor distT="0" distB="0" distL="114300" distR="114300" simplePos="0" relativeHeight="251660288" behindDoc="0" locked="0" layoutInCell="1" allowOverlap="1" wp14:anchorId="42911A3D" wp14:editId="3A3C2D04">
             <wp:simplePos x="0" y="0"/>
@@ -3277,7 +3289,7 @@
                     <pic:cNvPicPr/>
                   </pic:nvPicPr>
                   <pic:blipFill>
-                    <a:blip r:embed="rId13">
+                    <a:blip r:embed="rId14">
                       <a:extLst>
                         <a:ext uri="{28A0092B-C50C-407E-A947-70E740481C1C}">
                           <a14:useLocalDpi xmlns:a14="http://schemas.microsoft.com/office/drawing/2010/main" val="0"/>
@@ -3552,6 +3564,7 @@
         <w:rPr>
           <w:b/>
           <w:bCs/>
+          <w:noProof/>
         </w:rPr>
         <w:drawing>
           <wp:anchor distT="0" distB="0" distL="114300" distR="114300" simplePos="0" relativeHeight="251661312" behindDoc="0" locked="0" layoutInCell="1" allowOverlap="1" wp14:anchorId="755D3942" wp14:editId="583DEB70">
@@ -3585,7 +3598,7 @@
                     <pic:cNvPicPr/>
                   </pic:nvPicPr>
                   <pic:blipFill>
-                    <a:blip r:embed="rId14">
+                    <a:blip r:embed="rId15">
                       <a:extLst>
                         <a:ext uri="{28A0092B-C50C-407E-A947-70E740481C1C}">
                           <a14:useLocalDpi xmlns:a14="http://schemas.microsoft.com/office/drawing/2010/main" val="0"/>
@@ -3795,6 +3808,9 @@
     <w:p/>
     <w:p>
       <w:r>
+        <w:rPr>
+          <w:noProof/>
+        </w:rPr>
         <w:drawing>
           <wp:anchor distT="0" distB="0" distL="114300" distR="114300" simplePos="0" relativeHeight="251662336" behindDoc="0" locked="0" layoutInCell="1" allowOverlap="1" wp14:anchorId="417ED716" wp14:editId="59DD3A98">
             <wp:simplePos x="0" y="0"/>
@@ -3827,7 +3843,7 @@
                     <pic:cNvPicPr/>
                   </pic:nvPicPr>
                   <pic:blipFill>
-                    <a:blip r:embed="rId15">
+                    <a:blip r:embed="rId16">
                       <a:extLst>
                         <a:ext uri="{28A0092B-C50C-407E-A947-70E740481C1C}">
                           <a14:useLocalDpi xmlns:a14="http://schemas.microsoft.com/office/drawing/2010/main" val="0"/>
@@ -4436,6 +4452,9 @@
         <w:ind w:left="360"/>
       </w:pPr>
       <w:r>
+        <w:rPr>
+          <w:noProof/>
+        </w:rPr>
         <w:drawing>
           <wp:inline distT="0" distB="0" distL="0" distR="0" wp14:anchorId="541E9AEC" wp14:editId="35898160">
             <wp:extent cx="2700338" cy="585787"/>
@@ -4452,7 +4471,7 @@
                     <pic:cNvPicPr/>
                   </pic:nvPicPr>
                   <pic:blipFill rotWithShape="1">
-                    <a:blip r:embed="rId16"/>
+                    <a:blip r:embed="rId17"/>
                     <a:srcRect r="23295" b="5093"/>
                     <a:stretch/>
                   </pic:blipFill>
@@ -4580,6 +4599,9 @@
         <w:ind w:left="360"/>
       </w:pPr>
       <w:r>
+        <w:rPr>
+          <w:noProof/>
+        </w:rPr>
         <w:drawing>
           <wp:inline distT="0" distB="0" distL="0" distR="0" wp14:anchorId="05352818" wp14:editId="34587E4F">
             <wp:extent cx="3033023" cy="617273"/>
@@ -4596,7 +4618,7 @@
                     <pic:cNvPicPr/>
                   </pic:nvPicPr>
                   <pic:blipFill>
-                    <a:blip r:embed="rId17"/>
+                    <a:blip r:embed="rId18"/>
                     <a:stretch>
                       <a:fillRect/>
                     </a:stretch>
@@ -4740,11 +4762,11 @@
         <w:t>String</w:t>
       </w:r>
       <w:r>
-        <w:t>. Default n</w:t>
-      </w:r>
-      <w:proofErr w:type="spellStart"/>
-      <w:r>
-        <w:t>ilai</w:t>
+        <w:t xml:space="preserve">. Default </w:t>
+      </w:r>
+      <w:proofErr w:type="spellStart"/>
+      <w:r>
+        <w:t>nilai</w:t>
       </w:r>
       <w:proofErr w:type="spellEnd"/>
       <w:r>
@@ -4804,6 +4826,9 @@
         <w:ind w:left="360"/>
       </w:pPr>
       <w:r>
+        <w:rPr>
+          <w:noProof/>
+        </w:rPr>
         <w:drawing>
           <wp:inline distT="0" distB="0" distL="0" distR="0" wp14:anchorId="530A729D" wp14:editId="553C4276">
             <wp:extent cx="3581710" cy="777307"/>
@@ -4820,7 +4845,7 @@
                     <pic:cNvPicPr/>
                   </pic:nvPicPr>
                   <pic:blipFill>
-                    <a:blip r:embed="rId18"/>
+                    <a:blip r:embed="rId19"/>
                     <a:stretch>
                       <a:fillRect/>
                     </a:stretch>
@@ -5315,6 +5340,7 @@
         <w:rPr>
           <w:i/>
           <w:iCs/>
+          <w:noProof/>
         </w:rPr>
         <w:drawing>
           <wp:inline distT="0" distB="0" distL="0" distR="0" wp14:anchorId="0FF46DE8" wp14:editId="2F290D03">
@@ -5332,7 +5358,7 @@
                     <pic:cNvPicPr/>
                   </pic:nvPicPr>
                   <pic:blipFill>
-                    <a:blip r:embed="rId19"/>
+                    <a:blip r:embed="rId20"/>
                     <a:stretch>
                       <a:fillRect/>
                     </a:stretch>
@@ -5588,6 +5614,9 @@
         <w:ind w:left="360"/>
       </w:pPr>
       <w:r>
+        <w:rPr>
+          <w:noProof/>
+        </w:rPr>
         <w:drawing>
           <wp:inline distT="0" distB="0" distL="0" distR="0" wp14:anchorId="1F0F63F0" wp14:editId="55D37389">
             <wp:extent cx="2674852" cy="815411"/>
@@ -5604,7 +5633,7 @@
                     <pic:cNvPicPr/>
                   </pic:nvPicPr>
                   <pic:blipFill>
-                    <a:blip r:embed="rId20"/>
+                    <a:blip r:embed="rId21"/>
                     <a:stretch>
                       <a:fillRect/>
                     </a:stretch>
@@ -5845,6 +5874,9 @@
         <w:ind w:left="360"/>
       </w:pPr>
       <w:r>
+        <w:rPr>
+          <w:noProof/>
+        </w:rPr>
         <w:drawing>
           <wp:inline distT="0" distB="0" distL="0" distR="0" wp14:anchorId="2BBA7757" wp14:editId="13AAAAE4">
             <wp:extent cx="3284505" cy="800169"/>
@@ -5861,7 +5893,7 @@
                     <pic:cNvPicPr/>
                   </pic:nvPicPr>
                   <pic:blipFill>
-                    <a:blip r:embed="rId21"/>
+                    <a:blip r:embed="rId22"/>
                     <a:stretch>
                       <a:fillRect/>
                     </a:stretch>
@@ -5870,6 +5902,2660 @@
                     <a:xfrm>
                       <a:off x="0" y="0"/>
                       <a:ext cx="3284505" cy="800169"/>
+                    </a:xfrm>
+                    <a:prstGeom prst="rect">
+                      <a:avLst/>
+                    </a:prstGeom>
+                  </pic:spPr>
+                </pic:pic>
+              </a:graphicData>
+            </a:graphic>
+          </wp:inline>
+        </w:drawing>
+      </w:r>
+    </w:p>
+    <w:p>
+      <w:pPr>
+        <w:ind w:left="360"/>
+      </w:pPr>
+    </w:p>
+    <w:p>
+      <w:pPr>
+        <w:ind w:left="360"/>
+      </w:pPr>
+    </w:p>
+    <w:p>
+      <w:pPr>
+        <w:ind w:left="360"/>
+      </w:pPr>
+    </w:p>
+    <w:p>
+      <w:pPr>
+        <w:ind w:left="360"/>
+      </w:pPr>
+    </w:p>
+    <w:p>
+      <w:pPr>
+        <w:pStyle w:val="Heading2"/>
+      </w:pPr>
+      <w:proofErr w:type="spellStart"/>
+      <w:r>
+        <w:lastRenderedPageBreak/>
+        <w:t>Tipe</w:t>
+      </w:r>
+      <w:proofErr w:type="spellEnd"/>
+      <w:r>
+        <w:t xml:space="preserve"> Data </w:t>
+      </w:r>
+      <w:proofErr w:type="spellStart"/>
+      <w:r>
+        <w:t>Bukan</w:t>
+      </w:r>
+      <w:proofErr w:type="spellEnd"/>
+      <w:r>
+        <w:t xml:space="preserve"> </w:t>
+      </w:r>
+      <w:proofErr w:type="spellStart"/>
+      <w:r>
+        <w:t>Primitif</w:t>
+      </w:r>
+      <w:proofErr w:type="spellEnd"/>
+    </w:p>
+    <w:p>
+      <w:pPr>
+        <w:ind w:left="360"/>
+      </w:pPr>
+      <w:proofErr w:type="spellStart"/>
+      <w:r>
+        <w:t>Tipe</w:t>
+      </w:r>
+      <w:proofErr w:type="spellEnd"/>
+      <w:r>
+        <w:t xml:space="preserve"> data primitive </w:t>
+      </w:r>
+      <w:proofErr w:type="spellStart"/>
+      <w:r>
+        <w:t>adalah</w:t>
+      </w:r>
+      <w:proofErr w:type="spellEnd"/>
+      <w:r>
+        <w:t xml:space="preserve"> </w:t>
+      </w:r>
+      <w:proofErr w:type="spellStart"/>
+      <w:r>
+        <w:t>tipe</w:t>
+      </w:r>
+      <w:proofErr w:type="spellEnd"/>
+      <w:r>
+        <w:t xml:space="preserve"> data </w:t>
+      </w:r>
+      <w:proofErr w:type="spellStart"/>
+      <w:r>
+        <w:t>bawaan</w:t>
+      </w:r>
+      <w:proofErr w:type="spellEnd"/>
+      <w:r>
+        <w:t xml:space="preserve"> Bahasa </w:t>
+      </w:r>
+      <w:proofErr w:type="spellStart"/>
+      <w:r>
+        <w:t>pemorgraman</w:t>
+      </w:r>
+      <w:proofErr w:type="spellEnd"/>
+      <w:r>
+        <w:t xml:space="preserve">. </w:t>
+      </w:r>
+      <w:proofErr w:type="spellStart"/>
+      <w:r>
+        <w:t>Tipe</w:t>
+      </w:r>
+      <w:proofErr w:type="spellEnd"/>
+      <w:r>
+        <w:t xml:space="preserve"> data ini </w:t>
+      </w:r>
+      <w:proofErr w:type="spellStart"/>
+      <w:r>
+        <w:t>tidak</w:t>
+      </w:r>
+      <w:proofErr w:type="spellEnd"/>
+      <w:r>
+        <w:t xml:space="preserve"> </w:t>
+      </w:r>
+      <w:proofErr w:type="spellStart"/>
+      <w:r>
+        <w:t>bisa</w:t>
+      </w:r>
+      <w:proofErr w:type="spellEnd"/>
+      <w:r>
+        <w:t xml:space="preserve"> </w:t>
+      </w:r>
+      <w:proofErr w:type="spellStart"/>
+      <w:r>
+        <w:t>diubah</w:t>
+      </w:r>
+      <w:proofErr w:type="spellEnd"/>
+      <w:r>
+        <w:t xml:space="preserve"> </w:t>
+      </w:r>
+      <w:proofErr w:type="spellStart"/>
+      <w:r>
+        <w:t>lagi</w:t>
+      </w:r>
+      <w:proofErr w:type="spellEnd"/>
+      <w:r>
+        <w:t>.</w:t>
+      </w:r>
+    </w:p>
+    <w:p>
+      <w:pPr>
+        <w:ind w:left="360"/>
+      </w:pPr>
+      <w:proofErr w:type="spellStart"/>
+      <w:r>
+        <w:t>Tipe</w:t>
+      </w:r>
+      <w:proofErr w:type="spellEnd"/>
+      <w:r>
+        <w:t xml:space="preserve"> data Number, Char, Boolean </w:t>
+      </w:r>
+      <w:proofErr w:type="spellStart"/>
+      <w:r>
+        <w:t>adalah</w:t>
+      </w:r>
+      <w:proofErr w:type="spellEnd"/>
+      <w:r>
+        <w:t xml:space="preserve"> </w:t>
+      </w:r>
+      <w:proofErr w:type="spellStart"/>
+      <w:r>
+        <w:t>tipe</w:t>
+      </w:r>
+      <w:proofErr w:type="spellEnd"/>
+      <w:r>
+        <w:t xml:space="preserve"> data primitive. </w:t>
+      </w:r>
+      <w:proofErr w:type="spellStart"/>
+      <w:r>
+        <w:t>Tipe</w:t>
+      </w:r>
+      <w:proofErr w:type="spellEnd"/>
+      <w:r>
+        <w:t xml:space="preserve"> data primitive </w:t>
+      </w:r>
+      <w:proofErr w:type="spellStart"/>
+      <w:r>
+        <w:t>selalu</w:t>
+      </w:r>
+      <w:proofErr w:type="spellEnd"/>
+      <w:r>
+        <w:t xml:space="preserve"> </w:t>
+      </w:r>
+      <w:proofErr w:type="spellStart"/>
+      <w:r>
+        <w:t>memiliki</w:t>
+      </w:r>
+      <w:proofErr w:type="spellEnd"/>
+      <w:r>
+        <w:t xml:space="preserve"> default value. </w:t>
+      </w:r>
+      <w:proofErr w:type="spellStart"/>
+      <w:r>
+        <w:t>Sedangkan</w:t>
+      </w:r>
+      <w:proofErr w:type="spellEnd"/>
+      <w:r>
+        <w:t xml:space="preserve"> String </w:t>
+      </w:r>
+      <w:proofErr w:type="spellStart"/>
+      <w:r>
+        <w:t>bukan</w:t>
+      </w:r>
+      <w:proofErr w:type="spellEnd"/>
+      <w:r>
+        <w:t xml:space="preserve"> </w:t>
+      </w:r>
+      <w:proofErr w:type="spellStart"/>
+      <w:r>
+        <w:t>termasuk</w:t>
+      </w:r>
+      <w:proofErr w:type="spellEnd"/>
+      <w:r>
+        <w:t xml:space="preserve"> </w:t>
+      </w:r>
+      <w:proofErr w:type="spellStart"/>
+      <w:r>
+        <w:t>tipe</w:t>
+      </w:r>
+      <w:proofErr w:type="spellEnd"/>
+      <w:r>
+        <w:t xml:space="preserve"> data primitive, </w:t>
+      </w:r>
+      <w:proofErr w:type="spellStart"/>
+      <w:r>
+        <w:t>Tipe</w:t>
+      </w:r>
+      <w:proofErr w:type="spellEnd"/>
+      <w:r>
+        <w:t xml:space="preserve"> data yang </w:t>
+      </w:r>
+      <w:proofErr w:type="spellStart"/>
+      <w:r>
+        <w:t>bukan</w:t>
+      </w:r>
+      <w:proofErr w:type="spellEnd"/>
+      <w:r>
+        <w:t xml:space="preserve"> primitive </w:t>
+      </w:r>
+      <w:proofErr w:type="spellStart"/>
+      <w:r>
+        <w:t>tidak</w:t>
+      </w:r>
+      <w:proofErr w:type="spellEnd"/>
+      <w:r>
+        <w:t xml:space="preserve"> </w:t>
+      </w:r>
+      <w:proofErr w:type="spellStart"/>
+      <w:r>
+        <w:t>memiliki</w:t>
+      </w:r>
+      <w:proofErr w:type="spellEnd"/>
+      <w:r>
+        <w:t xml:space="preserve"> default value dan </w:t>
+      </w:r>
+      <w:proofErr w:type="spellStart"/>
+      <w:r>
+        <w:t>bisa</w:t>
+      </w:r>
+      <w:proofErr w:type="spellEnd"/>
+      <w:r>
+        <w:t xml:space="preserve"> </w:t>
+      </w:r>
+      <w:proofErr w:type="spellStart"/>
+      <w:r>
+        <w:t>bernilai</w:t>
+      </w:r>
+      <w:proofErr w:type="spellEnd"/>
+      <w:r>
+        <w:t xml:space="preserve"> Null.</w:t>
+      </w:r>
+    </w:p>
+    <w:p>
+      <w:pPr>
+        <w:ind w:left="360"/>
+      </w:pPr>
+    </w:p>
+    <w:p>
+      <w:pPr>
+        <w:ind w:left="360"/>
+        <w:rPr>
+          <w:i/>
+          <w:iCs/>
+        </w:rPr>
+      </w:pPr>
+      <w:r>
+        <w:rPr>
+          <w:i/>
+          <w:iCs/>
+        </w:rPr>
+        <w:t xml:space="preserve">Jika data </w:t>
+      </w:r>
+      <w:proofErr w:type="spellStart"/>
+      <w:r>
+        <w:rPr>
+          <w:i/>
+          <w:iCs/>
+        </w:rPr>
+        <w:t>bukan</w:t>
+      </w:r>
+      <w:proofErr w:type="spellEnd"/>
+      <w:r>
+        <w:rPr>
+          <w:i/>
+          <w:iCs/>
+        </w:rPr>
+        <w:t xml:space="preserve"> primitive </w:t>
+      </w:r>
+      <w:proofErr w:type="spellStart"/>
+      <w:r>
+        <w:rPr>
+          <w:i/>
+          <w:iCs/>
+        </w:rPr>
+        <w:t>bisa</w:t>
+      </w:r>
+      <w:proofErr w:type="spellEnd"/>
+      <w:r>
+        <w:rPr>
+          <w:i/>
+          <w:iCs/>
+        </w:rPr>
+        <w:t xml:space="preserve"> </w:t>
+      </w:r>
+      <w:proofErr w:type="spellStart"/>
+      <w:r>
+        <w:rPr>
+          <w:i/>
+          <w:iCs/>
+        </w:rPr>
+        <w:t>memiliki</w:t>
+      </w:r>
+      <w:proofErr w:type="spellEnd"/>
+      <w:r>
+        <w:rPr>
+          <w:i/>
+          <w:iCs/>
+        </w:rPr>
+        <w:t xml:space="preserve"> </w:t>
+      </w:r>
+      <w:proofErr w:type="spellStart"/>
+      <w:r>
+        <w:rPr>
+          <w:i/>
+          <w:iCs/>
+        </w:rPr>
+        <w:t>sebuah</w:t>
+      </w:r>
+      <w:proofErr w:type="spellEnd"/>
+      <w:r>
+        <w:rPr>
+          <w:i/>
+          <w:iCs/>
+        </w:rPr>
+        <w:t xml:space="preserve"> method / function.</w:t>
+      </w:r>
+    </w:p>
+    <w:p>
+      <w:pPr>
+        <w:ind w:left="360"/>
+      </w:pPr>
+      <w:r>
+        <w:t xml:space="preserve">Di Java, </w:t>
+      </w:r>
+      <w:proofErr w:type="spellStart"/>
+      <w:r>
+        <w:t>semua</w:t>
+      </w:r>
+      <w:proofErr w:type="spellEnd"/>
+      <w:r>
+        <w:t xml:space="preserve"> </w:t>
+      </w:r>
+      <w:proofErr w:type="spellStart"/>
+      <w:r>
+        <w:t>tipe</w:t>
+      </w:r>
+      <w:proofErr w:type="spellEnd"/>
+      <w:r>
+        <w:t xml:space="preserve"> data primitive </w:t>
+      </w:r>
+      <w:proofErr w:type="spellStart"/>
+      <w:r>
+        <w:t>memiliki</w:t>
+      </w:r>
+      <w:proofErr w:type="spellEnd"/>
+      <w:r>
+        <w:t xml:space="preserve"> </w:t>
+      </w:r>
+      <w:proofErr w:type="spellStart"/>
+      <w:r>
+        <w:t>representasi</w:t>
+      </w:r>
+      <w:proofErr w:type="spellEnd"/>
+      <w:r>
+        <w:t xml:space="preserve"> </w:t>
+      </w:r>
+      <w:proofErr w:type="spellStart"/>
+      <w:r>
+        <w:t>tipe</w:t>
+      </w:r>
+      <w:proofErr w:type="spellEnd"/>
+      <w:r>
+        <w:t xml:space="preserve"> data </w:t>
+      </w:r>
+      <w:proofErr w:type="spellStart"/>
+      <w:r>
+        <w:t>bukan</w:t>
+      </w:r>
+      <w:proofErr w:type="spellEnd"/>
+      <w:r>
+        <w:t xml:space="preserve"> primitive </w:t>
+      </w:r>
+      <w:proofErr w:type="spellStart"/>
+      <w:r>
+        <w:t>nya</w:t>
+      </w:r>
+      <w:proofErr w:type="spellEnd"/>
+      <w:r>
+        <w:t>.</w:t>
+      </w:r>
+    </w:p>
+    <w:p>
+      <w:pPr>
+        <w:ind w:left="360"/>
+      </w:pPr>
+    </w:p>
+    <w:p>
+      <w:pPr>
+        <w:ind w:left="360"/>
+      </w:pPr>
+      <w:proofErr w:type="spellStart"/>
+      <w:r>
+        <w:t>Sebelah</w:t>
+      </w:r>
+      <w:proofErr w:type="spellEnd"/>
+      <w:r>
+        <w:t xml:space="preserve"> </w:t>
+      </w:r>
+      <w:proofErr w:type="spellStart"/>
+      <w:r>
+        <w:t>kiri</w:t>
+      </w:r>
+      <w:proofErr w:type="spellEnd"/>
+      <w:r>
+        <w:t xml:space="preserve"> </w:t>
+      </w:r>
+      <w:proofErr w:type="spellStart"/>
+      <w:r>
+        <w:t>merupakan</w:t>
+      </w:r>
+      <w:proofErr w:type="spellEnd"/>
+      <w:r>
+        <w:t xml:space="preserve"> </w:t>
+      </w:r>
+      <w:proofErr w:type="spellStart"/>
+      <w:r>
+        <w:t>tipe</w:t>
+      </w:r>
+      <w:proofErr w:type="spellEnd"/>
+      <w:r>
+        <w:t xml:space="preserve"> data primitive </w:t>
+      </w:r>
+      <w:proofErr w:type="spellStart"/>
+      <w:r>
+        <w:t>sedangkan</w:t>
+      </w:r>
+      <w:proofErr w:type="spellEnd"/>
+      <w:r>
+        <w:t xml:space="preserve"> </w:t>
+      </w:r>
+      <w:proofErr w:type="spellStart"/>
+      <w:r>
+        <w:t>disebelah</w:t>
+      </w:r>
+      <w:proofErr w:type="spellEnd"/>
+      <w:r>
+        <w:t xml:space="preserve"> </w:t>
+      </w:r>
+      <w:proofErr w:type="spellStart"/>
+      <w:r>
+        <w:t>kanan</w:t>
+      </w:r>
+      <w:proofErr w:type="spellEnd"/>
+      <w:r>
+        <w:t xml:space="preserve"> </w:t>
+      </w:r>
+      <w:proofErr w:type="spellStart"/>
+      <w:r>
+        <w:t>merupakan</w:t>
+      </w:r>
+      <w:proofErr w:type="spellEnd"/>
+      <w:r>
+        <w:t xml:space="preserve"> </w:t>
+      </w:r>
+      <w:proofErr w:type="spellStart"/>
+      <w:r>
+        <w:t>tipe</w:t>
+      </w:r>
+      <w:proofErr w:type="spellEnd"/>
+      <w:r>
+        <w:t xml:space="preserve"> data </w:t>
+      </w:r>
+      <w:proofErr w:type="spellStart"/>
+      <w:r>
+        <w:t>bukan</w:t>
+      </w:r>
+      <w:proofErr w:type="spellEnd"/>
+      <w:r>
+        <w:t xml:space="preserve"> primitive </w:t>
+      </w:r>
+      <w:proofErr w:type="spellStart"/>
+      <w:r>
+        <w:t>adalah</w:t>
+      </w:r>
+      <w:proofErr w:type="spellEnd"/>
+      <w:r>
+        <w:t xml:space="preserve"> </w:t>
+      </w:r>
+      <w:r>
+        <w:rPr>
+          <w:b/>
+          <w:bCs/>
+          <w:i/>
+          <w:iCs/>
+        </w:rPr>
+        <w:t>object</w:t>
+      </w:r>
+      <w:r>
+        <w:t>.</w:t>
+      </w:r>
+    </w:p>
+    <w:p>
+      <w:pPr>
+        <w:ind w:left="360"/>
+      </w:pPr>
+      <w:r>
+        <w:rPr>
+          <w:noProof/>
+        </w:rPr>
+        <w:drawing>
+          <wp:inline distT="0" distB="0" distL="0" distR="0" wp14:anchorId="3114E398" wp14:editId="4B445A73">
+            <wp:extent cx="3814763" cy="1499414"/>
+            <wp:effectExtent l="0" t="0" r="0" b="5715"/>
+            <wp:docPr id="1158550902" name="Picture 1" descr="A screenshot of a computer&#10;&#10;Description automatically generated"/>
+            <wp:cNvGraphicFramePr>
+              <a:graphicFrameLocks xmlns:a="http://schemas.openxmlformats.org/drawingml/2006/main" noChangeAspect="1"/>
+            </wp:cNvGraphicFramePr>
+            <a:graphic xmlns:a="http://schemas.openxmlformats.org/drawingml/2006/main">
+              <a:graphicData uri="http://schemas.openxmlformats.org/drawingml/2006/picture">
+                <pic:pic xmlns:pic="http://schemas.openxmlformats.org/drawingml/2006/picture">
+                  <pic:nvPicPr>
+                    <pic:cNvPr id="1158550902" name="Picture 1" descr="A screenshot of a computer&#10;&#10;Description automatically generated"/>
+                    <pic:cNvPicPr/>
+                  </pic:nvPicPr>
+                  <pic:blipFill>
+                    <a:blip r:embed="rId23"/>
+                    <a:stretch>
+                      <a:fillRect/>
+                    </a:stretch>
+                  </pic:blipFill>
+                  <pic:spPr>
+                    <a:xfrm>
+                      <a:off x="0" y="0"/>
+                      <a:ext cx="3819745" cy="1501372"/>
+                    </a:xfrm>
+                    <a:prstGeom prst="rect">
+                      <a:avLst/>
+                    </a:prstGeom>
+                  </pic:spPr>
+                </pic:pic>
+              </a:graphicData>
+            </a:graphic>
+          </wp:inline>
+        </w:drawing>
+      </w:r>
+    </w:p>
+    <w:p>
+      <w:pPr>
+        <w:ind w:left="360"/>
+      </w:pPr>
+      <w:r>
+        <w:drawing>
+          <wp:inline distT="0" distB="0" distL="0" distR="0" wp14:anchorId="5668C2CB" wp14:editId="15F3BBFE">
+            <wp:extent cx="4036219" cy="808537"/>
+            <wp:effectExtent l="0" t="0" r="2540" b="0"/>
+            <wp:docPr id="1381182808" name="Picture 1" descr="A graph with red line&#10;&#10;Description automatically generated with medium confidence"/>
+            <wp:cNvGraphicFramePr>
+              <a:graphicFrameLocks xmlns:a="http://schemas.openxmlformats.org/drawingml/2006/main" noChangeAspect="1"/>
+            </wp:cNvGraphicFramePr>
+            <a:graphic xmlns:a="http://schemas.openxmlformats.org/drawingml/2006/main">
+              <a:graphicData uri="http://schemas.openxmlformats.org/drawingml/2006/picture">
+                <pic:pic xmlns:pic="http://schemas.openxmlformats.org/drawingml/2006/picture">
+                  <pic:nvPicPr>
+                    <pic:cNvPr id="1381182808" name="Picture 1" descr="A graph with red line&#10;&#10;Description automatically generated with medium confidence"/>
+                    <pic:cNvPicPr/>
+                  </pic:nvPicPr>
+                  <pic:blipFill>
+                    <a:blip r:embed="rId24"/>
+                    <a:stretch>
+                      <a:fillRect/>
+                    </a:stretch>
+                  </pic:blipFill>
+                  <pic:spPr>
+                    <a:xfrm>
+                      <a:off x="0" y="0"/>
+                      <a:ext cx="4076079" cy="816522"/>
+                    </a:xfrm>
+                    <a:prstGeom prst="rect">
+                      <a:avLst/>
+                    </a:prstGeom>
+                  </pic:spPr>
+                </pic:pic>
+              </a:graphicData>
+            </a:graphic>
+          </wp:inline>
+        </w:drawing>
+      </w:r>
+    </w:p>
+    <w:p>
+      <w:pPr>
+        <w:ind w:left="360"/>
+      </w:pPr>
+    </w:p>
+    <w:p>
+      <w:pPr>
+        <w:ind w:left="360"/>
+        <w:rPr>
+          <w:i/>
+          <w:iCs/>
+        </w:rPr>
+      </w:pPr>
+      <w:r>
+        <w:rPr>
+          <w:i/>
+          <w:iCs/>
+        </w:rPr>
+        <w:drawing>
+          <wp:inline distT="0" distB="0" distL="0" distR="0" wp14:anchorId="4FCD9C01" wp14:editId="3768C18B">
+            <wp:extent cx="3680779" cy="1463167"/>
+            <wp:effectExtent l="0" t="0" r="0" b="3810"/>
+            <wp:docPr id="1734684220" name="Picture 1" descr="A screen shot of a computer code&#10;&#10;Description automatically generated"/>
+            <wp:cNvGraphicFramePr>
+              <a:graphicFrameLocks xmlns:a="http://schemas.openxmlformats.org/drawingml/2006/main" noChangeAspect="1"/>
+            </wp:cNvGraphicFramePr>
+            <a:graphic xmlns:a="http://schemas.openxmlformats.org/drawingml/2006/main">
+              <a:graphicData uri="http://schemas.openxmlformats.org/drawingml/2006/picture">
+                <pic:pic xmlns:pic="http://schemas.openxmlformats.org/drawingml/2006/picture">
+                  <pic:nvPicPr>
+                    <pic:cNvPr id="1734684220" name="Picture 1" descr="A screen shot of a computer code&#10;&#10;Description automatically generated"/>
+                    <pic:cNvPicPr/>
+                  </pic:nvPicPr>
+                  <pic:blipFill>
+                    <a:blip r:embed="rId25"/>
+                    <a:stretch>
+                      <a:fillRect/>
+                    </a:stretch>
+                  </pic:blipFill>
+                  <pic:spPr>
+                    <a:xfrm>
+                      <a:off x="0" y="0"/>
+                      <a:ext cx="3680779" cy="1463167"/>
+                    </a:xfrm>
+                    <a:prstGeom prst="rect">
+                      <a:avLst/>
+                    </a:prstGeom>
+                  </pic:spPr>
+                </pic:pic>
+              </a:graphicData>
+            </a:graphic>
+          </wp:inline>
+        </w:drawing>
+      </w:r>
+    </w:p>
+    <w:p>
+      <w:pPr>
+        <w:ind w:left="360"/>
+        <w:rPr>
+          <w:i/>
+          <w:iCs/>
+        </w:rPr>
+      </w:pPr>
+    </w:p>
+    <w:p>
+      <w:pPr>
+        <w:ind w:left="360"/>
+        <w:rPr>
+          <w:i/>
+          <w:iCs/>
+        </w:rPr>
+      </w:pPr>
+    </w:p>
+    <w:p>
+      <w:pPr>
+        <w:ind w:left="360"/>
+        <w:rPr>
+          <w:i/>
+          <w:iCs/>
+        </w:rPr>
+      </w:pPr>
+    </w:p>
+    <w:p>
+      <w:pPr>
+        <w:pStyle w:val="Heading3"/>
+      </w:pPr>
+      <w:proofErr w:type="spellStart"/>
+      <w:r>
+        <w:lastRenderedPageBreak/>
+        <w:t>Konversi</w:t>
+      </w:r>
+      <w:proofErr w:type="spellEnd"/>
+      <w:r>
+        <w:t xml:space="preserve"> ke </w:t>
+      </w:r>
+      <w:proofErr w:type="spellStart"/>
+      <w:r>
+        <w:t>Bukan</w:t>
+      </w:r>
+      <w:proofErr w:type="spellEnd"/>
+      <w:r>
+        <w:t xml:space="preserve"> </w:t>
+      </w:r>
+      <w:proofErr w:type="spellStart"/>
+      <w:r>
+        <w:t>Primitif</w:t>
+      </w:r>
+      <w:proofErr w:type="spellEnd"/>
+    </w:p>
+    <w:p>
+      <w:r>
+        <w:t xml:space="preserve">Jika </w:t>
+      </w:r>
+      <w:proofErr w:type="spellStart"/>
+      <w:r>
+        <w:t>tipe</w:t>
+      </w:r>
+      <w:proofErr w:type="spellEnd"/>
+      <w:r>
+        <w:t xml:space="preserve"> data </w:t>
+      </w:r>
+      <w:proofErr w:type="spellStart"/>
+      <w:r>
+        <w:t>awal</w:t>
+      </w:r>
+      <w:proofErr w:type="spellEnd"/>
+      <w:r>
+        <w:t xml:space="preserve"> </w:t>
+      </w:r>
+      <w:proofErr w:type="spellStart"/>
+      <w:r>
+        <w:t>kita</w:t>
+      </w:r>
+      <w:proofErr w:type="spellEnd"/>
+      <w:r>
+        <w:t xml:space="preserve"> primitive dan </w:t>
+      </w:r>
+      <w:proofErr w:type="spellStart"/>
+      <w:r>
+        <w:t>ingin</w:t>
+      </w:r>
+      <w:proofErr w:type="spellEnd"/>
+      <w:r>
+        <w:t xml:space="preserve"> </w:t>
+      </w:r>
+      <w:proofErr w:type="spellStart"/>
+      <w:r>
+        <w:t>menggunakan</w:t>
+      </w:r>
+      <w:proofErr w:type="spellEnd"/>
+      <w:r>
+        <w:t xml:space="preserve"> Object </w:t>
+      </w:r>
+      <w:proofErr w:type="spellStart"/>
+      <w:r>
+        <w:t>dari</w:t>
+      </w:r>
+      <w:proofErr w:type="spellEnd"/>
+      <w:r>
+        <w:t xml:space="preserve"> </w:t>
+      </w:r>
+      <w:proofErr w:type="spellStart"/>
+      <w:r>
+        <w:t>tipe</w:t>
+      </w:r>
+      <w:proofErr w:type="spellEnd"/>
+      <w:r>
+        <w:t xml:space="preserve"> data yang </w:t>
+      </w:r>
+      <w:proofErr w:type="spellStart"/>
+      <w:r>
+        <w:t>bukan</w:t>
+      </w:r>
+      <w:proofErr w:type="spellEnd"/>
+      <w:r>
+        <w:t xml:space="preserve"> primitive, </w:t>
+      </w:r>
+      <w:proofErr w:type="spellStart"/>
+      <w:r>
+        <w:t>kita</w:t>
+      </w:r>
+      <w:proofErr w:type="spellEnd"/>
+      <w:r>
+        <w:t xml:space="preserve"> </w:t>
+      </w:r>
+      <w:proofErr w:type="spellStart"/>
+      <w:r>
+        <w:t>bisa</w:t>
+      </w:r>
+      <w:proofErr w:type="spellEnd"/>
+      <w:r>
+        <w:t xml:space="preserve"> </w:t>
+      </w:r>
+      <w:proofErr w:type="spellStart"/>
+      <w:r>
+        <w:t>lakukan</w:t>
+      </w:r>
+      <w:proofErr w:type="spellEnd"/>
+      <w:r>
+        <w:t xml:space="preserve"> </w:t>
+      </w:r>
+      <w:proofErr w:type="spellStart"/>
+      <w:r>
+        <w:t>seperti</w:t>
+      </w:r>
+      <w:proofErr w:type="spellEnd"/>
+      <w:r>
+        <w:t xml:space="preserve"> </w:t>
+      </w:r>
+      <w:proofErr w:type="spellStart"/>
+      <w:r>
+        <w:t>berikut</w:t>
+      </w:r>
+      <w:proofErr w:type="spellEnd"/>
+      <w:r>
+        <w:t>.</w:t>
+      </w:r>
+    </w:p>
+    <w:p>
+      <w:r>
+        <w:drawing>
+          <wp:inline distT="0" distB="0" distL="0" distR="0" wp14:anchorId="4FA71B98" wp14:editId="6C5622D6">
+            <wp:extent cx="3170195" cy="891617"/>
+            <wp:effectExtent l="0" t="0" r="0" b="3810"/>
+            <wp:docPr id="2041076943" name="Picture 1" descr="A computer screen shot of a math equation&#10;&#10;Description automatically generated"/>
+            <wp:cNvGraphicFramePr>
+              <a:graphicFrameLocks xmlns:a="http://schemas.openxmlformats.org/drawingml/2006/main" noChangeAspect="1"/>
+            </wp:cNvGraphicFramePr>
+            <a:graphic xmlns:a="http://schemas.openxmlformats.org/drawingml/2006/main">
+              <a:graphicData uri="http://schemas.openxmlformats.org/drawingml/2006/picture">
+                <pic:pic xmlns:pic="http://schemas.openxmlformats.org/drawingml/2006/picture">
+                  <pic:nvPicPr>
+                    <pic:cNvPr id="2041076943" name="Picture 1" descr="A computer screen shot of a math equation&#10;&#10;Description automatically generated"/>
+                    <pic:cNvPicPr/>
+                  </pic:nvPicPr>
+                  <pic:blipFill>
+                    <a:blip r:embed="rId26"/>
+                    <a:stretch>
+                      <a:fillRect/>
+                    </a:stretch>
+                  </pic:blipFill>
+                  <pic:spPr>
+                    <a:xfrm>
+                      <a:off x="0" y="0"/>
+                      <a:ext cx="3170195" cy="891617"/>
+                    </a:xfrm>
+                    <a:prstGeom prst="rect">
+                      <a:avLst/>
+                    </a:prstGeom>
+                  </pic:spPr>
+                </pic:pic>
+              </a:graphicData>
+            </a:graphic>
+          </wp:inline>
+        </w:drawing>
+      </w:r>
+    </w:p>
+    <w:p/>
+    <w:p>
+      <w:proofErr w:type="spellStart"/>
+      <w:r>
+        <w:t>Bagaimana</w:t>
+      </w:r>
+      <w:proofErr w:type="spellEnd"/>
+      <w:r>
+        <w:t xml:space="preserve"> </w:t>
+      </w:r>
+      <w:proofErr w:type="spellStart"/>
+      <w:r>
+        <w:t>jika</w:t>
+      </w:r>
+      <w:proofErr w:type="spellEnd"/>
+      <w:r>
+        <w:t xml:space="preserve"> </w:t>
+      </w:r>
+      <w:proofErr w:type="spellStart"/>
+      <w:r>
+        <w:t>ingin</w:t>
+      </w:r>
+      <w:proofErr w:type="spellEnd"/>
+      <w:r>
+        <w:t xml:space="preserve"> </w:t>
+      </w:r>
+      <w:proofErr w:type="spellStart"/>
+      <w:r>
+        <w:t>konversi</w:t>
+      </w:r>
+      <w:proofErr w:type="spellEnd"/>
+      <w:r>
+        <w:t xml:space="preserve"> ke Object </w:t>
+      </w:r>
+      <w:proofErr w:type="spellStart"/>
+      <w:r>
+        <w:t>bukan</w:t>
+      </w:r>
+      <w:proofErr w:type="spellEnd"/>
+      <w:r>
+        <w:t xml:space="preserve"> primitive </w:t>
+      </w:r>
+      <w:proofErr w:type="spellStart"/>
+      <w:r>
+        <w:t>lainnya</w:t>
+      </w:r>
+      <w:proofErr w:type="spellEnd"/>
+      <w:r>
+        <w:t>?</w:t>
+      </w:r>
+    </w:p>
+    <w:p>
+      <w:r>
+        <w:drawing>
+          <wp:anchor distT="0" distB="0" distL="114300" distR="114300" simplePos="0" relativeHeight="251663360" behindDoc="0" locked="0" layoutInCell="1" allowOverlap="1" wp14:anchorId="08D5A9B9" wp14:editId="68A7685A">
+            <wp:simplePos x="0" y="0"/>
+            <wp:positionH relativeFrom="column">
+              <wp:posOffset>0</wp:posOffset>
+            </wp:positionH>
+            <wp:positionV relativeFrom="paragraph">
+              <wp:posOffset>-3651</wp:posOffset>
+            </wp:positionV>
+            <wp:extent cx="3292125" cy="1600339"/>
+            <wp:effectExtent l="0" t="0" r="3810" b="0"/>
+            <wp:wrapThrough wrapText="bothSides">
+              <wp:wrapPolygon edited="0">
+                <wp:start x="0" y="0"/>
+                <wp:lineTo x="0" y="21343"/>
+                <wp:lineTo x="21500" y="21343"/>
+                <wp:lineTo x="21500" y="0"/>
+                <wp:lineTo x="0" y="0"/>
+              </wp:wrapPolygon>
+            </wp:wrapThrough>
+            <wp:docPr id="869176971" name="Picture 1" descr="A computer screen shot of a code&#10;&#10;Description automatically generated"/>
+            <wp:cNvGraphicFramePr>
+              <a:graphicFrameLocks xmlns:a="http://schemas.openxmlformats.org/drawingml/2006/main" noChangeAspect="1"/>
+            </wp:cNvGraphicFramePr>
+            <a:graphic xmlns:a="http://schemas.openxmlformats.org/drawingml/2006/main">
+              <a:graphicData uri="http://schemas.openxmlformats.org/drawingml/2006/picture">
+                <pic:pic xmlns:pic="http://schemas.openxmlformats.org/drawingml/2006/picture">
+                  <pic:nvPicPr>
+                    <pic:cNvPr id="869176971" name="Picture 1" descr="A computer screen shot of a code&#10;&#10;Description automatically generated"/>
+                    <pic:cNvPicPr/>
+                  </pic:nvPicPr>
+                  <pic:blipFill>
+                    <a:blip r:embed="rId27">
+                      <a:extLst>
+                        <a:ext uri="{28A0092B-C50C-407E-A947-70E740481C1C}">
+                          <a14:useLocalDpi xmlns:a14="http://schemas.microsoft.com/office/drawing/2010/main" val="0"/>
+                        </a:ext>
+                      </a:extLst>
+                    </a:blip>
+                    <a:stretch>
+                      <a:fillRect/>
+                    </a:stretch>
+                  </pic:blipFill>
+                  <pic:spPr>
+                    <a:xfrm>
+                      <a:off x="0" y="0"/>
+                      <a:ext cx="3292125" cy="1600339"/>
+                    </a:xfrm>
+                    <a:prstGeom prst="rect">
+                      <a:avLst/>
+                    </a:prstGeom>
+                  </pic:spPr>
+                </pic:pic>
+              </a:graphicData>
+            </a:graphic>
+          </wp:anchor>
+        </w:drawing>
+      </w:r>
+      <w:proofErr w:type="spellStart"/>
+      <w:r>
+        <w:t>Pemanggilan</w:t>
+      </w:r>
+      <w:proofErr w:type="spellEnd"/>
+      <w:r>
+        <w:t xml:space="preserve"> method </w:t>
+      </w:r>
+      <w:proofErr w:type="spellStart"/>
+      <w:proofErr w:type="gramStart"/>
+      <w:r>
+        <w:t>menggunakan</w:t>
+      </w:r>
+      <w:proofErr w:type="spellEnd"/>
+      <w:r>
+        <w:t xml:space="preserve"> .</w:t>
+      </w:r>
+      <w:proofErr w:type="gramEnd"/>
+      <w:r>
+        <w:t xml:space="preserve"> </w:t>
+      </w:r>
+    </w:p>
+    <w:p>
+      <w:proofErr w:type="spellStart"/>
+      <w:r>
+        <w:t>Untuk</w:t>
+      </w:r>
+      <w:proofErr w:type="spellEnd"/>
+      <w:r>
+        <w:t xml:space="preserve"> </w:t>
+      </w:r>
+      <w:proofErr w:type="spellStart"/>
+      <w:r>
+        <w:t>melakukan</w:t>
+      </w:r>
+      <w:proofErr w:type="spellEnd"/>
+      <w:r>
+        <w:t xml:space="preserve"> </w:t>
+      </w:r>
+      <w:proofErr w:type="spellStart"/>
+      <w:r>
+        <w:t>konversi</w:t>
+      </w:r>
+      <w:proofErr w:type="spellEnd"/>
+      <w:r>
+        <w:t xml:space="preserve"> </w:t>
+      </w:r>
+      <w:proofErr w:type="spellStart"/>
+      <w:r>
+        <w:t>dapat</w:t>
+      </w:r>
+      <w:proofErr w:type="spellEnd"/>
+      <w:r>
+        <w:t xml:space="preserve"> </w:t>
+      </w:r>
+      <w:proofErr w:type="spellStart"/>
+      <w:r>
+        <w:t>kita</w:t>
+      </w:r>
+      <w:proofErr w:type="spellEnd"/>
+      <w:r>
+        <w:t xml:space="preserve"> </w:t>
+      </w:r>
+      <w:proofErr w:type="spellStart"/>
+      <w:r>
+        <w:t>panggil</w:t>
+      </w:r>
+      <w:proofErr w:type="spellEnd"/>
+      <w:r>
+        <w:t xml:space="preserve"> method </w:t>
+      </w:r>
+      <w:proofErr w:type="spellStart"/>
+      <w:proofErr w:type="gramStart"/>
+      <w:r>
+        <w:rPr>
+          <w:i/>
+          <w:iCs/>
+        </w:rPr>
+        <w:t>namaTipeDataValue</w:t>
+      </w:r>
+      <w:proofErr w:type="spellEnd"/>
+      <w:r>
+        <w:rPr>
+          <w:i/>
+          <w:iCs/>
+        </w:rPr>
+        <w:t>(</w:t>
+      </w:r>
+      <w:proofErr w:type="gramEnd"/>
+      <w:r>
+        <w:rPr>
+          <w:i/>
+          <w:iCs/>
+        </w:rPr>
+        <w:t>)</w:t>
+      </w:r>
+      <w:r>
+        <w:t xml:space="preserve"> </w:t>
+      </w:r>
+      <w:proofErr w:type="spellStart"/>
+      <w:r>
+        <w:t>untuk</w:t>
+      </w:r>
+      <w:proofErr w:type="spellEnd"/>
+      <w:r>
+        <w:t xml:space="preserve"> </w:t>
+      </w:r>
+      <w:proofErr w:type="spellStart"/>
+      <w:r>
+        <w:t>mengkonversi</w:t>
+      </w:r>
+      <w:proofErr w:type="spellEnd"/>
+      <w:r>
+        <w:t xml:space="preserve"> value </w:t>
+      </w:r>
+      <w:proofErr w:type="spellStart"/>
+      <w:r>
+        <w:t>nya</w:t>
+      </w:r>
+      <w:proofErr w:type="spellEnd"/>
+      <w:r>
+        <w:t>.</w:t>
+      </w:r>
+    </w:p>
+    <w:p/>
+    <w:p/>
+    <w:p/>
+    <w:p/>
+    <w:p/>
+    <w:p/>
+    <w:p/>
+    <w:p/>
+    <w:p/>
+    <w:p/>
+    <w:p/>
+    <w:p/>
+    <w:p/>
+    <w:p/>
+    <w:p/>
+    <w:p/>
+    <w:p/>
+    <w:p>
+      <w:pPr>
+        <w:pStyle w:val="Heading2"/>
+      </w:pPr>
+      <w:proofErr w:type="spellStart"/>
+      <w:r>
+        <w:lastRenderedPageBreak/>
+        <w:t>Tipe</w:t>
+      </w:r>
+      <w:proofErr w:type="spellEnd"/>
+      <w:r>
+        <w:t xml:space="preserve"> Data Array</w:t>
+      </w:r>
+    </w:p>
+    <w:p>
+      <w:pPr>
+        <w:ind w:left="360"/>
+      </w:pPr>
+      <w:r>
+        <w:t xml:space="preserve">Array </w:t>
+      </w:r>
+      <w:proofErr w:type="spellStart"/>
+      <w:r>
+        <w:t>adalah</w:t>
+      </w:r>
+      <w:proofErr w:type="spellEnd"/>
+      <w:r>
+        <w:t xml:space="preserve"> </w:t>
+      </w:r>
+      <w:proofErr w:type="spellStart"/>
+      <w:r>
+        <w:t>tipe</w:t>
+      </w:r>
+      <w:proofErr w:type="spellEnd"/>
+      <w:r>
+        <w:t xml:space="preserve"> data yang </w:t>
+      </w:r>
+      <w:proofErr w:type="spellStart"/>
+      <w:r>
+        <w:t>berisikan</w:t>
+      </w:r>
+      <w:proofErr w:type="spellEnd"/>
+      <w:r>
+        <w:t xml:space="preserve"> Kumpulan data </w:t>
+      </w:r>
+      <w:proofErr w:type="spellStart"/>
+      <w:r>
+        <w:t>dengan</w:t>
+      </w:r>
+      <w:proofErr w:type="spellEnd"/>
+      <w:r>
+        <w:t xml:space="preserve"> </w:t>
+      </w:r>
+      <w:proofErr w:type="spellStart"/>
+      <w:r>
+        <w:rPr>
+          <w:i/>
+          <w:iCs/>
+        </w:rPr>
+        <w:t>tipe</w:t>
+      </w:r>
+      <w:proofErr w:type="spellEnd"/>
+      <w:r>
+        <w:rPr>
+          <w:i/>
+          <w:iCs/>
+        </w:rPr>
+        <w:t xml:space="preserve"> </w:t>
+      </w:r>
+      <w:r>
+        <w:rPr>
+          <w:i/>
+          <w:iCs/>
+        </w:rPr>
+        <w:t xml:space="preserve">data </w:t>
+      </w:r>
+      <w:r>
+        <w:rPr>
+          <w:i/>
+          <w:iCs/>
+        </w:rPr>
+        <w:t>yang sam</w:t>
+      </w:r>
+      <w:proofErr w:type="spellStart"/>
+      <w:r>
+        <w:rPr>
+          <w:i/>
+          <w:iCs/>
+        </w:rPr>
+        <w:t>a</w:t>
+      </w:r>
+      <w:proofErr w:type="spellEnd"/>
+      <w:r>
+        <w:t xml:space="preserve">, </w:t>
+      </w:r>
+      <w:proofErr w:type="spellStart"/>
+      <w:r>
+        <w:t>jumlah</w:t>
+      </w:r>
+      <w:proofErr w:type="spellEnd"/>
+      <w:r>
+        <w:t xml:space="preserve"> data di array </w:t>
+      </w:r>
+      <w:proofErr w:type="spellStart"/>
+      <w:r>
+        <w:t>tidak</w:t>
+      </w:r>
+      <w:proofErr w:type="spellEnd"/>
+      <w:r>
+        <w:t xml:space="preserve"> </w:t>
+      </w:r>
+      <w:proofErr w:type="spellStart"/>
+      <w:r>
+        <w:t>bisa</w:t>
+      </w:r>
+      <w:proofErr w:type="spellEnd"/>
+      <w:r>
+        <w:t xml:space="preserve"> </w:t>
+      </w:r>
+      <w:proofErr w:type="spellStart"/>
+      <w:r>
+        <w:t>diubah</w:t>
+      </w:r>
+      <w:proofErr w:type="spellEnd"/>
+      <w:r>
+        <w:t xml:space="preserve"> </w:t>
+      </w:r>
+      <w:proofErr w:type="spellStart"/>
+      <w:r>
+        <w:t>sejak</w:t>
+      </w:r>
+      <w:proofErr w:type="spellEnd"/>
+      <w:r>
+        <w:t xml:space="preserve"> </w:t>
+      </w:r>
+      <w:proofErr w:type="spellStart"/>
+      <w:r>
+        <w:t>pertama</w:t>
+      </w:r>
+      <w:proofErr w:type="spellEnd"/>
+      <w:r>
+        <w:t xml:space="preserve"> kali </w:t>
+      </w:r>
+      <w:proofErr w:type="spellStart"/>
+      <w:r>
+        <w:t>dibuat</w:t>
+      </w:r>
+      <w:proofErr w:type="spellEnd"/>
+      <w:r>
+        <w:t>.</w:t>
+      </w:r>
+    </w:p>
+    <w:p>
+      <w:pPr>
+        <w:ind w:left="360"/>
+      </w:pPr>
+      <w:r>
+        <w:drawing>
+          <wp:anchor distT="0" distB="0" distL="114300" distR="114300" simplePos="0" relativeHeight="251664384" behindDoc="0" locked="0" layoutInCell="1" allowOverlap="1" wp14:anchorId="5F7F1003" wp14:editId="5414BE6C">
+            <wp:simplePos x="0" y="0"/>
+            <wp:positionH relativeFrom="column">
+              <wp:posOffset>228600</wp:posOffset>
+            </wp:positionH>
+            <wp:positionV relativeFrom="paragraph">
+              <wp:posOffset>-2540</wp:posOffset>
+            </wp:positionV>
+            <wp:extent cx="2464435" cy="1447800"/>
+            <wp:effectExtent l="0" t="0" r="0" b="0"/>
+            <wp:wrapThrough wrapText="bothSides">
+              <wp:wrapPolygon edited="0">
+                <wp:start x="0" y="0"/>
+                <wp:lineTo x="0" y="21316"/>
+                <wp:lineTo x="21372" y="21316"/>
+                <wp:lineTo x="21372" y="0"/>
+                <wp:lineTo x="0" y="0"/>
+              </wp:wrapPolygon>
+            </wp:wrapThrough>
+            <wp:docPr id="1038804862" name="Picture 1" descr="A computer screen shot of a program code&#10;&#10;Description automatically generated"/>
+            <wp:cNvGraphicFramePr>
+              <a:graphicFrameLocks xmlns:a="http://schemas.openxmlformats.org/drawingml/2006/main" noChangeAspect="1"/>
+            </wp:cNvGraphicFramePr>
+            <a:graphic xmlns:a="http://schemas.openxmlformats.org/drawingml/2006/main">
+              <a:graphicData uri="http://schemas.openxmlformats.org/drawingml/2006/picture">
+                <pic:pic xmlns:pic="http://schemas.openxmlformats.org/drawingml/2006/picture">
+                  <pic:nvPicPr>
+                    <pic:cNvPr id="1038804862" name="Picture 1" descr="A computer screen shot of a program code&#10;&#10;Description automatically generated"/>
+                    <pic:cNvPicPr/>
+                  </pic:nvPicPr>
+                  <pic:blipFill>
+                    <a:blip r:embed="rId28">
+                      <a:extLst>
+                        <a:ext uri="{28A0092B-C50C-407E-A947-70E740481C1C}">
+                          <a14:useLocalDpi xmlns:a14="http://schemas.microsoft.com/office/drawing/2010/main" val="0"/>
+                        </a:ext>
+                      </a:extLst>
+                    </a:blip>
+                    <a:stretch>
+                      <a:fillRect/>
+                    </a:stretch>
+                  </pic:blipFill>
+                  <pic:spPr>
+                    <a:xfrm>
+                      <a:off x="0" y="0"/>
+                      <a:ext cx="2464435" cy="1447800"/>
+                    </a:xfrm>
+                    <a:prstGeom prst="rect">
+                      <a:avLst/>
+                    </a:prstGeom>
+                  </pic:spPr>
+                </pic:pic>
+              </a:graphicData>
+            </a:graphic>
+            <wp14:sizeRelH relativeFrom="margin">
+              <wp14:pctWidth>0</wp14:pctWidth>
+            </wp14:sizeRelH>
+            <wp14:sizeRelV relativeFrom="margin">
+              <wp14:pctHeight>0</wp14:pctHeight>
+            </wp14:sizeRelV>
+          </wp:anchor>
+        </w:drawing>
+      </w:r>
+      <w:proofErr w:type="spellStart"/>
+      <w:r>
+        <w:t>Diawali</w:t>
+      </w:r>
+      <w:proofErr w:type="spellEnd"/>
+      <w:r>
+        <w:t xml:space="preserve"> </w:t>
+      </w:r>
+      <w:proofErr w:type="spellStart"/>
+      <w:r>
+        <w:t>dengan</w:t>
+      </w:r>
+      <w:proofErr w:type="spellEnd"/>
+      <w:r>
+        <w:t xml:space="preserve"> </w:t>
+      </w:r>
+      <w:proofErr w:type="spellStart"/>
+      <w:r>
+        <w:t>nama</w:t>
+      </w:r>
+      <w:proofErr w:type="spellEnd"/>
+      <w:r>
+        <w:t xml:space="preserve"> </w:t>
+      </w:r>
+      <w:proofErr w:type="spellStart"/>
+      <w:r>
+        <w:t>tipe</w:t>
+      </w:r>
+      <w:proofErr w:type="spellEnd"/>
+      <w:r>
+        <w:t xml:space="preserve"> data </w:t>
+      </w:r>
+      <w:proofErr w:type="spellStart"/>
+      <w:r>
+        <w:t>nya</w:t>
+      </w:r>
+      <w:proofErr w:type="spellEnd"/>
+      <w:r>
+        <w:t xml:space="preserve">, </w:t>
+      </w:r>
+      <w:proofErr w:type="spellStart"/>
+      <w:r>
+        <w:t>kemudian</w:t>
+      </w:r>
+      <w:proofErr w:type="spellEnd"/>
+      <w:r>
+        <w:t xml:space="preserve"> </w:t>
+      </w:r>
+      <w:proofErr w:type="spellStart"/>
+      <w:r>
+        <w:t>inisialisasi</w:t>
+      </w:r>
+      <w:proofErr w:type="spellEnd"/>
+      <w:r>
+        <w:t xml:space="preserve"> </w:t>
+      </w:r>
+      <w:proofErr w:type="spellStart"/>
+      <w:r>
+        <w:t>datanya</w:t>
+      </w:r>
+      <w:proofErr w:type="spellEnd"/>
+      <w:r>
+        <w:t xml:space="preserve"> dan </w:t>
+      </w:r>
+      <w:proofErr w:type="spellStart"/>
+      <w:r>
+        <w:t>berikan</w:t>
+      </w:r>
+      <w:proofErr w:type="spellEnd"/>
+      <w:r>
+        <w:t xml:space="preserve"> </w:t>
+      </w:r>
+      <w:proofErr w:type="spellStart"/>
+      <w:r>
+        <w:t>jumlah</w:t>
+      </w:r>
+      <w:proofErr w:type="spellEnd"/>
+      <w:r>
+        <w:t xml:space="preserve"> data yang </w:t>
+      </w:r>
+      <w:proofErr w:type="spellStart"/>
+      <w:r>
+        <w:t>bisa</w:t>
+      </w:r>
+      <w:proofErr w:type="spellEnd"/>
+      <w:r>
+        <w:t xml:space="preserve"> </w:t>
+      </w:r>
+      <w:proofErr w:type="spellStart"/>
+      <w:r>
+        <w:t>ditampung</w:t>
+      </w:r>
+      <w:proofErr w:type="spellEnd"/>
+      <w:r>
+        <w:t>.</w:t>
+      </w:r>
+    </w:p>
+    <w:p>
+      <w:pPr>
+        <w:ind w:left="360"/>
+      </w:pPr>
+    </w:p>
+    <w:p>
+      <w:pPr>
+        <w:ind w:left="360"/>
+      </w:pPr>
+    </w:p>
+    <w:p>
+      <w:pPr>
+        <w:ind w:left="360"/>
+      </w:pPr>
+    </w:p>
+    <w:p>
+      <w:pPr>
+        <w:ind w:left="360"/>
+      </w:pPr>
+    </w:p>
+    <w:p>
+      <w:pPr>
+        <w:pStyle w:val="Heading3"/>
+      </w:pPr>
+      <w:r>
+        <w:t>Array Initializer</w:t>
+      </w:r>
+    </w:p>
+    <w:p>
+      <w:pPr>
+        <w:ind w:left="360"/>
+      </w:pPr>
+      <w:r>
+        <w:drawing>
+          <wp:anchor distT="0" distB="0" distL="114300" distR="114300" simplePos="0" relativeHeight="251665408" behindDoc="0" locked="0" layoutInCell="1" allowOverlap="1" wp14:anchorId="2C82E09D" wp14:editId="2689A288">
+            <wp:simplePos x="0" y="0"/>
+            <wp:positionH relativeFrom="column">
+              <wp:posOffset>228600</wp:posOffset>
+            </wp:positionH>
+            <wp:positionV relativeFrom="paragraph">
+              <wp:posOffset>285115</wp:posOffset>
+            </wp:positionV>
+            <wp:extent cx="1899920" cy="1181100"/>
+            <wp:effectExtent l="0" t="0" r="5080" b="0"/>
+            <wp:wrapThrough wrapText="bothSides">
+              <wp:wrapPolygon edited="0">
+                <wp:start x="0" y="0"/>
+                <wp:lineTo x="0" y="21252"/>
+                <wp:lineTo x="21441" y="21252"/>
+                <wp:lineTo x="21441" y="0"/>
+                <wp:lineTo x="0" y="0"/>
+              </wp:wrapPolygon>
+            </wp:wrapThrough>
+            <wp:docPr id="329047851" name="Picture 1" descr="A computer screen shot of a code&#10;&#10;Description automatically generated"/>
+            <wp:cNvGraphicFramePr>
+              <a:graphicFrameLocks xmlns:a="http://schemas.openxmlformats.org/drawingml/2006/main" noChangeAspect="1"/>
+            </wp:cNvGraphicFramePr>
+            <a:graphic xmlns:a="http://schemas.openxmlformats.org/drawingml/2006/main">
+              <a:graphicData uri="http://schemas.openxmlformats.org/drawingml/2006/picture">
+                <pic:pic xmlns:pic="http://schemas.openxmlformats.org/drawingml/2006/picture">
+                  <pic:nvPicPr>
+                    <pic:cNvPr id="329047851" name="Picture 1" descr="A computer screen shot of a code&#10;&#10;Description automatically generated"/>
+                    <pic:cNvPicPr/>
+                  </pic:nvPicPr>
+                  <pic:blipFill>
+                    <a:blip r:embed="rId29">
+                      <a:extLst>
+                        <a:ext uri="{28A0092B-C50C-407E-A947-70E740481C1C}">
+                          <a14:useLocalDpi xmlns:a14="http://schemas.microsoft.com/office/drawing/2010/main" val="0"/>
+                        </a:ext>
+                      </a:extLst>
+                    </a:blip>
+                    <a:stretch>
+                      <a:fillRect/>
+                    </a:stretch>
+                  </pic:blipFill>
+                  <pic:spPr>
+                    <a:xfrm>
+                      <a:off x="0" y="0"/>
+                      <a:ext cx="1899920" cy="1181100"/>
+                    </a:xfrm>
+                    <a:prstGeom prst="rect">
+                      <a:avLst/>
+                    </a:prstGeom>
+                  </pic:spPr>
+                </pic:pic>
+              </a:graphicData>
+            </a:graphic>
+            <wp14:sizeRelH relativeFrom="margin">
+              <wp14:pctWidth>0</wp14:pctWidth>
+            </wp14:sizeRelH>
+            <wp14:sizeRelV relativeFrom="margin">
+              <wp14:pctHeight>0</wp14:pctHeight>
+            </wp14:sizeRelV>
+          </wp:anchor>
+        </w:drawing>
+      </w:r>
+      <w:r>
+        <w:t xml:space="preserve">Cara </w:t>
+      </w:r>
+      <w:proofErr w:type="spellStart"/>
+      <w:r>
+        <w:t>membuat</w:t>
+      </w:r>
+      <w:proofErr w:type="spellEnd"/>
+      <w:r>
+        <w:t xml:space="preserve"> array </w:t>
+      </w:r>
+      <w:proofErr w:type="spellStart"/>
+      <w:r>
+        <w:t>tidak</w:t>
+      </w:r>
+      <w:proofErr w:type="spellEnd"/>
+      <w:r>
+        <w:t xml:space="preserve"> </w:t>
+      </w:r>
+      <w:proofErr w:type="spellStart"/>
+      <w:r>
+        <w:t>hanya</w:t>
+      </w:r>
+      <w:proofErr w:type="spellEnd"/>
+      <w:r>
+        <w:t xml:space="preserve"> </w:t>
+      </w:r>
+      <w:proofErr w:type="spellStart"/>
+      <w:r>
+        <w:t>seperti</w:t>
+      </w:r>
+      <w:proofErr w:type="spellEnd"/>
+      <w:r>
+        <w:t xml:space="preserve"> </w:t>
+      </w:r>
+      <w:proofErr w:type="spellStart"/>
+      <w:r>
+        <w:t>itu</w:t>
+      </w:r>
+      <w:proofErr w:type="spellEnd"/>
+      <w:r>
+        <w:t xml:space="preserve"> </w:t>
+      </w:r>
+      <w:proofErr w:type="spellStart"/>
+      <w:r>
+        <w:t>kita</w:t>
+      </w:r>
+      <w:proofErr w:type="spellEnd"/>
+      <w:r>
+        <w:t xml:space="preserve"> </w:t>
+      </w:r>
+      <w:proofErr w:type="spellStart"/>
+      <w:r>
+        <w:t>bisa</w:t>
+      </w:r>
+      <w:proofErr w:type="spellEnd"/>
+      <w:r>
+        <w:t xml:space="preserve"> </w:t>
+      </w:r>
+      <w:proofErr w:type="spellStart"/>
+      <w:r>
+        <w:t>membuat</w:t>
+      </w:r>
+      <w:proofErr w:type="spellEnd"/>
+      <w:r>
+        <w:t xml:space="preserve"> array </w:t>
+      </w:r>
+      <w:proofErr w:type="spellStart"/>
+      <w:r>
+        <w:t>dengan</w:t>
+      </w:r>
+      <w:proofErr w:type="spellEnd"/>
+      <w:r>
+        <w:t xml:space="preserve"> </w:t>
+      </w:r>
+      <w:proofErr w:type="spellStart"/>
+      <w:r>
+        <w:t>beberapa</w:t>
+      </w:r>
+      <w:proofErr w:type="spellEnd"/>
+      <w:r>
+        <w:t xml:space="preserve"> </w:t>
+      </w:r>
+      <w:proofErr w:type="spellStart"/>
+      <w:proofErr w:type="gramStart"/>
+      <w:r>
+        <w:t>cara</w:t>
+      </w:r>
+      <w:proofErr w:type="spellEnd"/>
+      <w:r>
+        <w:t xml:space="preserve"> :</w:t>
+      </w:r>
+      <w:proofErr w:type="gramEnd"/>
+    </w:p>
+    <w:p>
+      <w:pPr>
+        <w:ind w:left="360"/>
+      </w:pPr>
+      <w:proofErr w:type="spellStart"/>
+      <w:r>
+        <w:t>Berikut</w:t>
+      </w:r>
+      <w:proofErr w:type="spellEnd"/>
+      <w:r>
+        <w:t xml:space="preserve"> </w:t>
+      </w:r>
+      <w:proofErr w:type="spellStart"/>
+      <w:r>
+        <w:t>adalah</w:t>
+      </w:r>
+      <w:proofErr w:type="spellEnd"/>
+      <w:r>
+        <w:t xml:space="preserve"> </w:t>
+      </w:r>
+      <w:proofErr w:type="spellStart"/>
+      <w:r>
+        <w:t>cara</w:t>
+      </w:r>
+      <w:proofErr w:type="spellEnd"/>
+      <w:r>
+        <w:t xml:space="preserve"> </w:t>
+      </w:r>
+      <w:proofErr w:type="spellStart"/>
+      <w:r>
+        <w:t>pertama</w:t>
+      </w:r>
+      <w:proofErr w:type="spellEnd"/>
+      <w:r>
+        <w:t xml:space="preserve"> yang </w:t>
+      </w:r>
+      <w:proofErr w:type="spellStart"/>
+      <w:r>
+        <w:t>sebelumnya</w:t>
+      </w:r>
+      <w:proofErr w:type="spellEnd"/>
+      <w:r>
+        <w:t xml:space="preserve"> </w:t>
+      </w:r>
+      <w:proofErr w:type="spellStart"/>
+      <w:r>
+        <w:t>dilakukan</w:t>
+      </w:r>
+      <w:proofErr w:type="spellEnd"/>
+    </w:p>
+    <w:p>
+      <w:pPr>
+        <w:ind w:left="360"/>
+      </w:pPr>
+    </w:p>
+    <w:p>
+      <w:pPr>
+        <w:ind w:left="360"/>
+      </w:pPr>
+    </w:p>
+    <w:p>
+      <w:pPr>
+        <w:ind w:left="360"/>
+      </w:pPr>
+    </w:p>
+    <w:p>
+      <w:pPr>
+        <w:ind w:left="360"/>
+      </w:pPr>
+      <w:r>
+        <w:drawing>
+          <wp:anchor distT="0" distB="0" distL="114300" distR="114300" simplePos="0" relativeHeight="251666432" behindDoc="0" locked="0" layoutInCell="1" allowOverlap="1" wp14:anchorId="1723D19A" wp14:editId="0CC21383">
+            <wp:simplePos x="0" y="0"/>
+            <wp:positionH relativeFrom="column">
+              <wp:posOffset>228600</wp:posOffset>
+            </wp:positionH>
+            <wp:positionV relativeFrom="paragraph">
+              <wp:posOffset>285115</wp:posOffset>
+            </wp:positionV>
+            <wp:extent cx="1906905" cy="1197610"/>
+            <wp:effectExtent l="0" t="0" r="0" b="2540"/>
+            <wp:wrapThrough wrapText="bothSides">
+              <wp:wrapPolygon edited="0">
+                <wp:start x="0" y="0"/>
+                <wp:lineTo x="0" y="21302"/>
+                <wp:lineTo x="21363" y="21302"/>
+                <wp:lineTo x="21363" y="0"/>
+                <wp:lineTo x="0" y="0"/>
+              </wp:wrapPolygon>
+            </wp:wrapThrough>
+            <wp:docPr id="1973407185" name="Picture 1" descr="A computer screen shot of a code&#10;&#10;Description automatically generated"/>
+            <wp:cNvGraphicFramePr>
+              <a:graphicFrameLocks xmlns:a="http://schemas.openxmlformats.org/drawingml/2006/main" noChangeAspect="1"/>
+            </wp:cNvGraphicFramePr>
+            <a:graphic xmlns:a="http://schemas.openxmlformats.org/drawingml/2006/main">
+              <a:graphicData uri="http://schemas.openxmlformats.org/drawingml/2006/picture">
+                <pic:pic xmlns:pic="http://schemas.openxmlformats.org/drawingml/2006/picture">
+                  <pic:nvPicPr>
+                    <pic:cNvPr id="1973407185" name="Picture 1" descr="A computer screen shot of a code&#10;&#10;Description automatically generated"/>
+                    <pic:cNvPicPr/>
+                  </pic:nvPicPr>
+                  <pic:blipFill>
+                    <a:blip r:embed="rId30">
+                      <a:extLst>
+                        <a:ext uri="{28A0092B-C50C-407E-A947-70E740481C1C}">
+                          <a14:useLocalDpi xmlns:a14="http://schemas.microsoft.com/office/drawing/2010/main" val="0"/>
+                        </a:ext>
+                      </a:extLst>
+                    </a:blip>
+                    <a:stretch>
+                      <a:fillRect/>
+                    </a:stretch>
+                  </pic:blipFill>
+                  <pic:spPr>
+                    <a:xfrm>
+                      <a:off x="0" y="0"/>
+                      <a:ext cx="1906905" cy="1197610"/>
+                    </a:xfrm>
+                    <a:prstGeom prst="rect">
+                      <a:avLst/>
+                    </a:prstGeom>
+                  </pic:spPr>
+                </pic:pic>
+              </a:graphicData>
+            </a:graphic>
+            <wp14:sizeRelH relativeFrom="margin">
+              <wp14:pctWidth>0</wp14:pctWidth>
+            </wp14:sizeRelH>
+            <wp14:sizeRelV relativeFrom="margin">
+              <wp14:pctHeight>0</wp14:pctHeight>
+            </wp14:sizeRelV>
+          </wp:anchor>
+        </w:drawing>
+      </w:r>
+    </w:p>
+    <w:p>
+      <w:pPr>
+        <w:ind w:left="360"/>
+      </w:pPr>
+      <w:r>
+        <w:t xml:space="preserve">Cara ke-dua ini </w:t>
+      </w:r>
+      <w:proofErr w:type="spellStart"/>
+      <w:r>
+        <w:t>hampir</w:t>
+      </w:r>
+      <w:proofErr w:type="spellEnd"/>
+      <w:r>
+        <w:t xml:space="preserve"> </w:t>
+      </w:r>
+      <w:proofErr w:type="spellStart"/>
+      <w:r>
+        <w:t>sama</w:t>
+      </w:r>
+      <w:proofErr w:type="spellEnd"/>
+      <w:r>
+        <w:t xml:space="preserve"> </w:t>
+      </w:r>
+      <w:proofErr w:type="spellStart"/>
+      <w:r>
+        <w:t>dengan</w:t>
+      </w:r>
+      <w:proofErr w:type="spellEnd"/>
+      <w:r>
+        <w:t xml:space="preserve"> yang </w:t>
+      </w:r>
+      <w:proofErr w:type="spellStart"/>
+      <w:r>
+        <w:t>pertama</w:t>
+      </w:r>
+      <w:proofErr w:type="spellEnd"/>
+      <w:r>
+        <w:t xml:space="preserve"> </w:t>
+      </w:r>
+      <w:proofErr w:type="spellStart"/>
+      <w:r>
+        <w:t>hanya</w:t>
+      </w:r>
+      <w:proofErr w:type="spellEnd"/>
+      <w:r>
+        <w:t xml:space="preserve"> </w:t>
+      </w:r>
+      <w:proofErr w:type="spellStart"/>
+      <w:r>
+        <w:t>saja</w:t>
+      </w:r>
+      <w:proofErr w:type="spellEnd"/>
+      <w:r>
+        <w:t xml:space="preserve"> </w:t>
+      </w:r>
+      <w:proofErr w:type="spellStart"/>
+      <w:r>
+        <w:t>tidak</w:t>
+      </w:r>
+      <w:proofErr w:type="spellEnd"/>
+      <w:r>
+        <w:t xml:space="preserve"> </w:t>
+      </w:r>
+      <w:proofErr w:type="spellStart"/>
+      <w:r>
+        <w:t>memberikan</w:t>
+      </w:r>
+      <w:proofErr w:type="spellEnd"/>
+      <w:r>
+        <w:t xml:space="preserve"> Batasan pada </w:t>
+      </w:r>
+      <w:proofErr w:type="spellStart"/>
+      <w:r>
+        <w:t>isi</w:t>
+      </w:r>
+      <w:proofErr w:type="spellEnd"/>
+      <w:r>
+        <w:t xml:space="preserve"> array dan </w:t>
+      </w:r>
+      <w:proofErr w:type="spellStart"/>
+      <w:r>
+        <w:t>membuat</w:t>
+      </w:r>
+      <w:proofErr w:type="spellEnd"/>
+      <w:r>
+        <w:t xml:space="preserve"> </w:t>
+      </w:r>
+      <w:proofErr w:type="spellStart"/>
+      <w:r>
+        <w:t>isi</w:t>
+      </w:r>
+      <w:proofErr w:type="spellEnd"/>
+      <w:r>
+        <w:t xml:space="preserve"> data </w:t>
+      </w:r>
+      <w:proofErr w:type="spellStart"/>
+      <w:r>
+        <w:t>nya</w:t>
+      </w:r>
+      <w:proofErr w:type="spellEnd"/>
+      <w:r>
+        <w:t xml:space="preserve"> </w:t>
+      </w:r>
+      <w:proofErr w:type="spellStart"/>
+      <w:r>
+        <w:t>dengan</w:t>
+      </w:r>
+      <w:proofErr w:type="spellEnd"/>
+      <w:r>
+        <w:t xml:space="preserve"> </w:t>
+      </w:r>
+      <w:proofErr w:type="spellStart"/>
+      <w:r>
+        <w:t>menggunakan</w:t>
+      </w:r>
+      <w:proofErr w:type="spellEnd"/>
+      <w:r>
+        <w:t xml:space="preserve"> </w:t>
+      </w:r>
+      <w:proofErr w:type="gramStart"/>
+      <w:r>
+        <w:rPr>
+          <w:b/>
+          <w:bCs/>
+          <w:i/>
+          <w:iCs/>
+        </w:rPr>
+        <w:t>{ }</w:t>
+      </w:r>
+      <w:proofErr w:type="gramEnd"/>
+    </w:p>
+    <w:p>
+      <w:pPr>
+        <w:ind w:left="360"/>
+      </w:pPr>
+    </w:p>
+    <w:p>
+      <w:pPr>
+        <w:ind w:left="360"/>
+      </w:pPr>
+    </w:p>
+    <w:p>
+      <w:pPr>
+        <w:ind w:left="360"/>
+      </w:pPr>
+    </w:p>
+    <w:p>
+      <w:pPr>
+        <w:ind w:left="360"/>
+      </w:pPr>
+      <w:r>
+        <w:drawing>
+          <wp:anchor distT="0" distB="0" distL="114300" distR="114300" simplePos="0" relativeHeight="251667456" behindDoc="0" locked="0" layoutInCell="1" allowOverlap="1" wp14:anchorId="60137CD4" wp14:editId="1B504BD3">
+            <wp:simplePos x="0" y="0"/>
+            <wp:positionH relativeFrom="column">
+              <wp:posOffset>228600</wp:posOffset>
+            </wp:positionH>
+            <wp:positionV relativeFrom="paragraph">
+              <wp:posOffset>-3334</wp:posOffset>
+            </wp:positionV>
+            <wp:extent cx="2758679" cy="891617"/>
+            <wp:effectExtent l="0" t="0" r="3810" b="3810"/>
+            <wp:wrapThrough wrapText="bothSides">
+              <wp:wrapPolygon edited="0">
+                <wp:start x="0" y="0"/>
+                <wp:lineTo x="0" y="21231"/>
+                <wp:lineTo x="21481" y="21231"/>
+                <wp:lineTo x="21481" y="0"/>
+                <wp:lineTo x="0" y="0"/>
+              </wp:wrapPolygon>
+            </wp:wrapThrough>
+            <wp:docPr id="1698484131" name="Picture 1" descr="A screenshot of a computer code&#10;&#10;Description automatically generated"/>
+            <wp:cNvGraphicFramePr>
+              <a:graphicFrameLocks xmlns:a="http://schemas.openxmlformats.org/drawingml/2006/main" noChangeAspect="1"/>
+            </wp:cNvGraphicFramePr>
+            <a:graphic xmlns:a="http://schemas.openxmlformats.org/drawingml/2006/main">
+              <a:graphicData uri="http://schemas.openxmlformats.org/drawingml/2006/picture">
+                <pic:pic xmlns:pic="http://schemas.openxmlformats.org/drawingml/2006/picture">
+                  <pic:nvPicPr>
+                    <pic:cNvPr id="1698484131" name="Picture 1" descr="A screenshot of a computer code&#10;&#10;Description automatically generated"/>
+                    <pic:cNvPicPr/>
+                  </pic:nvPicPr>
+                  <pic:blipFill>
+                    <a:blip r:embed="rId31">
+                      <a:extLst>
+                        <a:ext uri="{28A0092B-C50C-407E-A947-70E740481C1C}">
+                          <a14:useLocalDpi xmlns:a14="http://schemas.microsoft.com/office/drawing/2010/main" val="0"/>
+                        </a:ext>
+                      </a:extLst>
+                    </a:blip>
+                    <a:stretch>
+                      <a:fillRect/>
+                    </a:stretch>
+                  </pic:blipFill>
+                  <pic:spPr>
+                    <a:xfrm>
+                      <a:off x="0" y="0"/>
+                      <a:ext cx="2758679" cy="891617"/>
+                    </a:xfrm>
+                    <a:prstGeom prst="rect">
+                      <a:avLst/>
+                    </a:prstGeom>
+                  </pic:spPr>
+                </pic:pic>
+              </a:graphicData>
+            </a:graphic>
+          </wp:anchor>
+        </w:drawing>
+      </w:r>
+      <w:r>
+        <w:t>Cara ke-</w:t>
+      </w:r>
+      <w:proofErr w:type="spellStart"/>
+      <w:r>
+        <w:t>tiga</w:t>
+      </w:r>
+      <w:proofErr w:type="spellEnd"/>
+      <w:r>
+        <w:t xml:space="preserve"> ini </w:t>
+      </w:r>
+      <w:proofErr w:type="spellStart"/>
+      <w:r>
+        <w:t>adalah</w:t>
+      </w:r>
+      <w:proofErr w:type="spellEnd"/>
+      <w:r>
+        <w:t xml:space="preserve"> </w:t>
+      </w:r>
+      <w:proofErr w:type="spellStart"/>
+      <w:r>
+        <w:t>cara</w:t>
+      </w:r>
+      <w:proofErr w:type="spellEnd"/>
+      <w:r>
+        <w:t xml:space="preserve"> yang paling simple </w:t>
+      </w:r>
+      <w:proofErr w:type="spellStart"/>
+      <w:r>
+        <w:t>karena</w:t>
+      </w:r>
+      <w:proofErr w:type="spellEnd"/>
+      <w:r>
+        <w:t xml:space="preserve"> </w:t>
+      </w:r>
+      <w:proofErr w:type="spellStart"/>
+      <w:r>
+        <w:t>kita</w:t>
+      </w:r>
+      <w:proofErr w:type="spellEnd"/>
+      <w:r>
+        <w:t xml:space="preserve"> </w:t>
+      </w:r>
+      <w:proofErr w:type="spellStart"/>
+      <w:r>
+        <w:t>tidak</w:t>
+      </w:r>
+      <w:proofErr w:type="spellEnd"/>
+      <w:r>
+        <w:t xml:space="preserve"> </w:t>
+      </w:r>
+      <w:proofErr w:type="spellStart"/>
+      <w:r>
+        <w:t>perlu</w:t>
+      </w:r>
+      <w:proofErr w:type="spellEnd"/>
+      <w:r>
+        <w:t xml:space="preserve"> </w:t>
+      </w:r>
+      <w:proofErr w:type="spellStart"/>
+      <w:r>
+        <w:t>melakukan</w:t>
+      </w:r>
+      <w:proofErr w:type="spellEnd"/>
+      <w:r>
+        <w:t xml:space="preserve"> </w:t>
+      </w:r>
+      <w:proofErr w:type="spellStart"/>
+      <w:r>
+        <w:t>inisialisasi</w:t>
+      </w:r>
+      <w:proofErr w:type="spellEnd"/>
+      <w:r>
+        <w:t xml:space="preserve"> Kembali pada </w:t>
+      </w:r>
+      <w:proofErr w:type="spellStart"/>
+      <w:r>
+        <w:t>tipe</w:t>
+      </w:r>
+      <w:proofErr w:type="spellEnd"/>
+      <w:r>
+        <w:t xml:space="preserve"> data </w:t>
+      </w:r>
+      <w:proofErr w:type="spellStart"/>
+      <w:r>
+        <w:t>arraynya</w:t>
+      </w:r>
+      <w:proofErr w:type="spellEnd"/>
+      <w:r>
+        <w:t xml:space="preserve">, dan </w:t>
+      </w:r>
+      <w:proofErr w:type="spellStart"/>
+      <w:r>
+        <w:t>langsung</w:t>
+      </w:r>
+      <w:proofErr w:type="spellEnd"/>
+      <w:r>
+        <w:t xml:space="preserve"> </w:t>
+      </w:r>
+      <w:proofErr w:type="spellStart"/>
+      <w:r>
+        <w:t>dapat</w:t>
+      </w:r>
+      <w:proofErr w:type="spellEnd"/>
+      <w:r>
+        <w:t xml:space="preserve"> </w:t>
+      </w:r>
+      <w:proofErr w:type="spellStart"/>
+      <w:r>
+        <w:t>membuat</w:t>
+      </w:r>
+      <w:proofErr w:type="spellEnd"/>
+      <w:r>
+        <w:t xml:space="preserve"> </w:t>
+      </w:r>
+      <w:proofErr w:type="spellStart"/>
+      <w:r>
+        <w:t>isi</w:t>
+      </w:r>
+      <w:proofErr w:type="spellEnd"/>
+      <w:r>
+        <w:t xml:space="preserve"> array </w:t>
+      </w:r>
+      <w:proofErr w:type="spellStart"/>
+      <w:r>
+        <w:t>secara</w:t>
+      </w:r>
+      <w:proofErr w:type="spellEnd"/>
+      <w:r>
+        <w:t xml:space="preserve"> </w:t>
+      </w:r>
+      <w:proofErr w:type="spellStart"/>
+      <w:r>
+        <w:t>langsung</w:t>
+      </w:r>
+      <w:proofErr w:type="spellEnd"/>
+      <w:r>
+        <w:t>.</w:t>
+      </w:r>
+    </w:p>
+    <w:p>
+      <w:pPr>
+        <w:ind w:left="360"/>
+      </w:pPr>
+    </w:p>
+    <w:p>
+      <w:pPr>
+        <w:ind w:left="360"/>
+      </w:pPr>
+    </w:p>
+    <w:p>
+      <w:pPr>
+        <w:ind w:left="360"/>
+        <w:rPr>
+          <w:i/>
+          <w:iCs/>
+        </w:rPr>
+      </w:pPr>
+      <w:r>
+        <w:rPr>
+          <w:i/>
+          <w:iCs/>
+        </w:rPr>
+        <w:t xml:space="preserve">Di java </w:t>
+      </w:r>
+      <w:proofErr w:type="spellStart"/>
+      <w:r>
+        <w:rPr>
+          <w:i/>
+          <w:iCs/>
+        </w:rPr>
+        <w:t>tidak</w:t>
+      </w:r>
+      <w:proofErr w:type="spellEnd"/>
+      <w:r>
+        <w:rPr>
+          <w:i/>
+          <w:iCs/>
+        </w:rPr>
+        <w:t xml:space="preserve"> </w:t>
+      </w:r>
+      <w:proofErr w:type="spellStart"/>
+      <w:r>
+        <w:rPr>
+          <w:i/>
+          <w:iCs/>
+        </w:rPr>
+        <w:t>ada</w:t>
+      </w:r>
+      <w:proofErr w:type="spellEnd"/>
+      <w:r>
+        <w:rPr>
+          <w:i/>
+          <w:iCs/>
+        </w:rPr>
+        <w:t xml:space="preserve"> </w:t>
+      </w:r>
+      <w:proofErr w:type="spellStart"/>
+      <w:r>
+        <w:rPr>
+          <w:i/>
+          <w:iCs/>
+        </w:rPr>
+        <w:t>istilah</w:t>
+      </w:r>
+      <w:proofErr w:type="spellEnd"/>
+      <w:r>
+        <w:rPr>
+          <w:i/>
+          <w:iCs/>
+        </w:rPr>
+        <w:t xml:space="preserve"> </w:t>
+      </w:r>
+      <w:proofErr w:type="spellStart"/>
+      <w:r>
+        <w:rPr>
+          <w:i/>
+          <w:iCs/>
+        </w:rPr>
+        <w:t>menghapus</w:t>
+      </w:r>
+      <w:proofErr w:type="spellEnd"/>
+      <w:r>
+        <w:rPr>
+          <w:i/>
+          <w:iCs/>
+        </w:rPr>
+        <w:t xml:space="preserve"> data array, </w:t>
+      </w:r>
+      <w:proofErr w:type="spellStart"/>
+      <w:r>
+        <w:rPr>
+          <w:i/>
+          <w:iCs/>
+        </w:rPr>
+        <w:t>jika</w:t>
+      </w:r>
+      <w:proofErr w:type="spellEnd"/>
+      <w:r>
+        <w:rPr>
+          <w:i/>
+          <w:iCs/>
+        </w:rPr>
+        <w:t xml:space="preserve"> </w:t>
+      </w:r>
+      <w:proofErr w:type="spellStart"/>
+      <w:r>
+        <w:rPr>
+          <w:i/>
+          <w:iCs/>
+        </w:rPr>
+        <w:t>kita</w:t>
+      </w:r>
+      <w:proofErr w:type="spellEnd"/>
+      <w:r>
+        <w:rPr>
+          <w:i/>
+          <w:iCs/>
+        </w:rPr>
+        <w:t xml:space="preserve"> </w:t>
+      </w:r>
+      <w:proofErr w:type="spellStart"/>
+      <w:r>
+        <w:rPr>
+          <w:i/>
+          <w:iCs/>
+        </w:rPr>
+        <w:t>menggunakan</w:t>
+      </w:r>
+      <w:proofErr w:type="spellEnd"/>
+      <w:r>
+        <w:rPr>
+          <w:i/>
+          <w:iCs/>
+        </w:rPr>
+        <w:t xml:space="preserve"> Object </w:t>
+      </w:r>
+      <w:proofErr w:type="spellStart"/>
+      <w:r>
+        <w:rPr>
+          <w:i/>
+          <w:iCs/>
+        </w:rPr>
+        <w:t>maka</w:t>
+      </w:r>
+      <w:proofErr w:type="spellEnd"/>
+      <w:r>
+        <w:rPr>
+          <w:i/>
+          <w:iCs/>
+        </w:rPr>
+        <w:t xml:space="preserve"> </w:t>
+      </w:r>
+      <w:proofErr w:type="spellStart"/>
+      <w:r>
+        <w:rPr>
+          <w:i/>
+          <w:iCs/>
+        </w:rPr>
+        <w:t>kita</w:t>
+      </w:r>
+      <w:proofErr w:type="spellEnd"/>
+      <w:r>
+        <w:rPr>
+          <w:i/>
+          <w:iCs/>
+        </w:rPr>
+        <w:t xml:space="preserve"> </w:t>
+      </w:r>
+      <w:proofErr w:type="spellStart"/>
+      <w:r>
+        <w:rPr>
+          <w:i/>
+          <w:iCs/>
+        </w:rPr>
+        <w:t>bisa</w:t>
+      </w:r>
+      <w:proofErr w:type="spellEnd"/>
+      <w:r>
+        <w:rPr>
+          <w:i/>
+          <w:iCs/>
+        </w:rPr>
+        <w:t xml:space="preserve"> </w:t>
+      </w:r>
+      <w:proofErr w:type="spellStart"/>
+      <w:r>
+        <w:rPr>
+          <w:i/>
+          <w:iCs/>
+        </w:rPr>
+        <w:t>secara</w:t>
+      </w:r>
+      <w:proofErr w:type="spellEnd"/>
+      <w:r>
+        <w:rPr>
+          <w:i/>
+          <w:iCs/>
+        </w:rPr>
+        <w:t xml:space="preserve"> </w:t>
+      </w:r>
+      <w:proofErr w:type="spellStart"/>
+      <w:r>
+        <w:rPr>
+          <w:i/>
+          <w:iCs/>
+        </w:rPr>
+        <w:t>langsung</w:t>
+      </w:r>
+      <w:proofErr w:type="spellEnd"/>
+      <w:r>
+        <w:rPr>
+          <w:i/>
+          <w:iCs/>
+        </w:rPr>
+        <w:t xml:space="preserve"> </w:t>
+      </w:r>
+      <w:proofErr w:type="spellStart"/>
+      <w:r>
+        <w:rPr>
+          <w:i/>
+          <w:iCs/>
+        </w:rPr>
+        <w:t>memberikan</w:t>
+      </w:r>
+      <w:proofErr w:type="spellEnd"/>
+      <w:r>
+        <w:rPr>
+          <w:i/>
+          <w:iCs/>
+        </w:rPr>
+        <w:t xml:space="preserve"> </w:t>
+      </w:r>
+      <w:proofErr w:type="spellStart"/>
+      <w:r>
+        <w:rPr>
+          <w:i/>
+          <w:iCs/>
+        </w:rPr>
+        <w:t>nilai</w:t>
+      </w:r>
+      <w:proofErr w:type="spellEnd"/>
+      <w:r>
+        <w:rPr>
+          <w:i/>
+          <w:iCs/>
+        </w:rPr>
+        <w:t xml:space="preserve"> null agar </w:t>
+      </w:r>
+      <w:proofErr w:type="spellStart"/>
+      <w:r>
+        <w:rPr>
+          <w:i/>
+          <w:iCs/>
+        </w:rPr>
+        <w:t>mengkosongkan</w:t>
+      </w:r>
+      <w:proofErr w:type="spellEnd"/>
+      <w:r>
+        <w:rPr>
+          <w:i/>
+          <w:iCs/>
+        </w:rPr>
+        <w:t xml:space="preserve"> </w:t>
+      </w:r>
+      <w:proofErr w:type="spellStart"/>
+      <w:r>
+        <w:rPr>
+          <w:i/>
+          <w:iCs/>
+        </w:rPr>
+        <w:t>nilainya</w:t>
+      </w:r>
+      <w:proofErr w:type="spellEnd"/>
+      <w:r>
+        <w:rPr>
+          <w:i/>
+          <w:iCs/>
+        </w:rPr>
+        <w:t xml:space="preserve">. Jika </w:t>
+      </w:r>
+      <w:proofErr w:type="spellStart"/>
+      <w:r>
+        <w:rPr>
+          <w:i/>
+          <w:iCs/>
+        </w:rPr>
+        <w:t>menggunakan</w:t>
+      </w:r>
+      <w:proofErr w:type="spellEnd"/>
+      <w:r>
+        <w:rPr>
+          <w:i/>
+          <w:iCs/>
+        </w:rPr>
+        <w:t xml:space="preserve"> </w:t>
+      </w:r>
+      <w:proofErr w:type="spellStart"/>
+      <w:r>
+        <w:rPr>
+          <w:i/>
+          <w:iCs/>
+        </w:rPr>
+        <w:t>tipe</w:t>
+      </w:r>
+      <w:proofErr w:type="spellEnd"/>
+      <w:r>
+        <w:rPr>
+          <w:i/>
+          <w:iCs/>
+        </w:rPr>
+        <w:t xml:space="preserve"> data bukan primitive </w:t>
+      </w:r>
+      <w:proofErr w:type="spellStart"/>
+      <w:r>
+        <w:rPr>
+          <w:i/>
+          <w:iCs/>
+        </w:rPr>
+        <w:t>maka</w:t>
+      </w:r>
+      <w:proofErr w:type="spellEnd"/>
+      <w:r>
+        <w:rPr>
+          <w:i/>
+          <w:iCs/>
+        </w:rPr>
+        <w:t xml:space="preserve"> </w:t>
+      </w:r>
+      <w:proofErr w:type="spellStart"/>
+      <w:r>
+        <w:rPr>
+          <w:i/>
+          <w:iCs/>
+        </w:rPr>
+        <w:t>kita</w:t>
+      </w:r>
+      <w:proofErr w:type="spellEnd"/>
+      <w:r>
+        <w:rPr>
+          <w:i/>
+          <w:iCs/>
+        </w:rPr>
+        <w:t xml:space="preserve"> </w:t>
+      </w:r>
+      <w:proofErr w:type="spellStart"/>
+      <w:r>
+        <w:rPr>
+          <w:i/>
+          <w:iCs/>
+        </w:rPr>
+        <w:t>bisa</w:t>
+      </w:r>
+      <w:proofErr w:type="spellEnd"/>
+      <w:r>
+        <w:rPr>
+          <w:i/>
+          <w:iCs/>
+        </w:rPr>
+        <w:t xml:space="preserve"> </w:t>
+      </w:r>
+      <w:proofErr w:type="spellStart"/>
+      <w:r>
+        <w:rPr>
+          <w:i/>
+          <w:iCs/>
+        </w:rPr>
+        <w:t>mengisikan</w:t>
+      </w:r>
+      <w:proofErr w:type="spellEnd"/>
+      <w:r>
+        <w:rPr>
+          <w:i/>
+          <w:iCs/>
+        </w:rPr>
+        <w:t xml:space="preserve"> </w:t>
+      </w:r>
+      <w:proofErr w:type="spellStart"/>
+      <w:r>
+        <w:rPr>
+          <w:i/>
+          <w:iCs/>
+        </w:rPr>
+        <w:t>nilainya</w:t>
+      </w:r>
+      <w:proofErr w:type="spellEnd"/>
+      <w:r>
+        <w:rPr>
+          <w:i/>
+          <w:iCs/>
+        </w:rPr>
+        <w:t xml:space="preserve"> </w:t>
+      </w:r>
+      <w:proofErr w:type="spellStart"/>
+      <w:r>
+        <w:rPr>
+          <w:i/>
+          <w:iCs/>
+        </w:rPr>
+        <w:t>menjadi</w:t>
+      </w:r>
+      <w:proofErr w:type="spellEnd"/>
+      <w:r>
+        <w:rPr>
+          <w:i/>
+          <w:iCs/>
+        </w:rPr>
+        <w:t xml:space="preserve"> 0.</w:t>
+      </w:r>
+    </w:p>
+    <w:p>
+      <w:pPr>
+        <w:pStyle w:val="Heading3"/>
+      </w:pPr>
+      <w:r>
+        <w:lastRenderedPageBreak/>
+        <w:t>Array in Array</w:t>
+      </w:r>
+    </w:p>
+    <w:p>
+      <w:pPr>
+        <w:ind w:left="360"/>
+      </w:pPr>
+      <w:r>
+        <w:t xml:space="preserve">Ketika </w:t>
+      </w:r>
+      <w:proofErr w:type="spellStart"/>
+      <w:r>
+        <w:t>kita</w:t>
+      </w:r>
+      <w:proofErr w:type="spellEnd"/>
+      <w:r>
+        <w:t xml:space="preserve"> </w:t>
+      </w:r>
+      <w:proofErr w:type="spellStart"/>
+      <w:r>
+        <w:t>ingin</w:t>
+      </w:r>
+      <w:proofErr w:type="spellEnd"/>
+      <w:r>
+        <w:t xml:space="preserve"> </w:t>
+      </w:r>
+      <w:proofErr w:type="spellStart"/>
+      <w:r>
+        <w:t>membuat</w:t>
+      </w:r>
+      <w:proofErr w:type="spellEnd"/>
+      <w:r>
+        <w:t xml:space="preserve"> array di </w:t>
+      </w:r>
+      <w:proofErr w:type="spellStart"/>
+      <w:r>
+        <w:t>dalam</w:t>
+      </w:r>
+      <w:proofErr w:type="spellEnd"/>
+      <w:r>
+        <w:t xml:space="preserve"> array, </w:t>
+      </w:r>
+      <w:proofErr w:type="spellStart"/>
+      <w:r>
+        <w:t>caranya</w:t>
+      </w:r>
+      <w:proofErr w:type="spellEnd"/>
+      <w:r>
+        <w:t xml:space="preserve"> </w:t>
+      </w:r>
+      <w:proofErr w:type="spellStart"/>
+      <w:r>
+        <w:t>mirip</w:t>
+      </w:r>
+      <w:proofErr w:type="spellEnd"/>
+      <w:r>
+        <w:t xml:space="preserve"> </w:t>
+      </w:r>
+      <w:proofErr w:type="spellStart"/>
+      <w:r>
+        <w:t>dengan</w:t>
+      </w:r>
+      <w:proofErr w:type="spellEnd"/>
+      <w:r>
+        <w:t xml:space="preserve"> </w:t>
+      </w:r>
+      <w:proofErr w:type="spellStart"/>
+      <w:r>
+        <w:t>cara</w:t>
+      </w:r>
+      <w:proofErr w:type="spellEnd"/>
+      <w:r>
+        <w:t xml:space="preserve"> </w:t>
+      </w:r>
+      <w:proofErr w:type="spellStart"/>
+      <w:r>
+        <w:t>sebelumnya</w:t>
+      </w:r>
+      <w:proofErr w:type="spellEnd"/>
+      <w:r>
+        <w:t>.</w:t>
+      </w:r>
+    </w:p>
+    <w:p>
+      <w:pPr>
+        <w:ind w:left="360"/>
+      </w:pPr>
+      <w:r>
+        <w:drawing>
+          <wp:inline distT="0" distB="0" distL="0" distR="0" wp14:anchorId="03F47688" wp14:editId="00E5E682">
+            <wp:extent cx="3337849" cy="1196444"/>
+            <wp:effectExtent l="0" t="0" r="0" b="3810"/>
+            <wp:docPr id="2007667965" name="Picture 1" descr="A screen shot of a computer code&#10;&#10;Description automatically generated"/>
+            <wp:cNvGraphicFramePr>
+              <a:graphicFrameLocks xmlns:a="http://schemas.openxmlformats.org/drawingml/2006/main" noChangeAspect="1"/>
+            </wp:cNvGraphicFramePr>
+            <a:graphic xmlns:a="http://schemas.openxmlformats.org/drawingml/2006/main">
+              <a:graphicData uri="http://schemas.openxmlformats.org/drawingml/2006/picture">
+                <pic:pic xmlns:pic="http://schemas.openxmlformats.org/drawingml/2006/picture">
+                  <pic:nvPicPr>
+                    <pic:cNvPr id="2007667965" name="Picture 1" descr="A screen shot of a computer code&#10;&#10;Description automatically generated"/>
+                    <pic:cNvPicPr/>
+                  </pic:nvPicPr>
+                  <pic:blipFill>
+                    <a:blip r:embed="rId32"/>
+                    <a:stretch>
+                      <a:fillRect/>
+                    </a:stretch>
+                  </pic:blipFill>
+                  <pic:spPr>
+                    <a:xfrm>
+                      <a:off x="0" y="0"/>
+                      <a:ext cx="3337849" cy="1196444"/>
                     </a:xfrm>
                     <a:prstGeom prst="rect">
                       <a:avLst/>
@@ -8261,4 +10947,16 @@
     </a:ext>
   </a:extLst>
 </a:theme>
+</file>
+
+<file path=customXml/item1.xml><?xml version="1.0" encoding="utf-8"?>
+<b:Sources xmlns:b="http://schemas.openxmlformats.org/officeDocument/2006/bibliography" xmlns="http://schemas.openxmlformats.org/officeDocument/2006/bibliography" SelectedStyle="\APASixthEditionOfficeOnline.xsl" StyleName="APA" Version="6"/>
+</file>
+
+<file path=customXml/itemProps1.xml><?xml version="1.0" encoding="utf-8"?>
+<ds:datastoreItem xmlns:ds="http://schemas.openxmlformats.org/officeDocument/2006/customXml" ds:itemID="{9884F5BA-F357-431C-8E15-64C424513425}">
+  <ds:schemaRefs>
+    <ds:schemaRef ds:uri="http://schemas.openxmlformats.org/officeDocument/2006/bibliography"/>
+  </ds:schemaRefs>
+</ds:datastoreItem>
 </file>
</xml_diff>